<commit_message>
student3(document) Addition of documents
</commit_message>
<xml_diff>
--- a/reports/Student #3/05 Requirements - Student #3.docx
+++ b/reports/Student #3/05 Requirements - Student #3.docx
@@ -1,6 +1,6 @@
 
 <file path=word/document.xml><?xml version="1.0" encoding="utf-8"?>
-<w:document xmlns:wpc="http://schemas.microsoft.com/office/word/2010/wordprocessingCanvas" xmlns:cx="http://schemas.microsoft.com/office/drawing/2014/chartex" xmlns:mc="http://schemas.openxmlformats.org/markup-compatibility/2006" xmlns:o="urn:schemas-microsoft-com:office:office" xmlns:r="http://schemas.openxmlformats.org/officeDocument/2006/relationships" xmlns:m="http://schemas.openxmlformats.org/officeDocument/2006/math" xmlns:v="urn:schemas-microsoft-com:vml" xmlns:wp14="http://schemas.microsoft.com/office/word/2010/wordprocessingDrawing" xmlns:wp="http://schemas.openxmlformats.org/drawingml/2006/wordprocessingDrawing" xmlns:w10="urn:schemas-microsoft-com:office:word" xmlns:w="http://schemas.openxmlformats.org/wordprocessingml/2006/main" xmlns:w14="http://schemas.microsoft.com/office/word/2010/wordml" xmlns:w15="http://schemas.microsoft.com/office/word/2012/wordml" xmlns:w16se="http://schemas.microsoft.com/office/word/2015/wordml/symex" xmlns:wpg="http://schemas.microsoft.com/office/word/2010/wordprocessingGroup" xmlns:wpi="http://schemas.microsoft.com/office/word/2010/wordprocessingInk" xmlns:wne="http://schemas.microsoft.com/office/word/2006/wordml" xmlns:wps="http://schemas.microsoft.com/office/word/2010/wordprocessingShape" mc:Ignorable="w14 w15 w16se wp14">
+<w:document xmlns:wpc="http://schemas.microsoft.com/office/word/2010/wordprocessingCanvas" xmlns:cx="http://schemas.microsoft.com/office/drawing/2014/chartex" xmlns:cx1="http://schemas.microsoft.com/office/drawing/2015/9/8/chartex" xmlns:cx2="http://schemas.microsoft.com/office/drawing/2015/10/21/chartex" xmlns:cx3="http://schemas.microsoft.com/office/drawing/2016/5/9/chartex" xmlns:cx4="http://schemas.microsoft.com/office/drawing/2016/5/10/chartex" xmlns:cx5="http://schemas.microsoft.com/office/drawing/2016/5/11/chartex" xmlns:cx6="http://schemas.microsoft.com/office/drawing/2016/5/12/chartex" xmlns:cx7="http://schemas.microsoft.com/office/drawing/2016/5/13/chartex" xmlns:cx8="http://schemas.microsoft.com/office/drawing/2016/5/14/chartex" xmlns:mc="http://schemas.openxmlformats.org/markup-compatibility/2006" xmlns:aink="http://schemas.microsoft.com/office/drawing/2016/ink" xmlns:am3d="http://schemas.microsoft.com/office/drawing/2017/model3d" xmlns:o="urn:schemas-microsoft-com:office:office" xmlns:oel="http://schemas.microsoft.com/office/2019/extlst" xmlns:r="http://schemas.openxmlformats.org/officeDocument/2006/relationships" xmlns:m="http://schemas.openxmlformats.org/officeDocument/2006/math" xmlns:v="urn:schemas-microsoft-com:vml" xmlns:wp14="http://schemas.microsoft.com/office/word/2010/wordprocessingDrawing" xmlns:wp="http://schemas.openxmlformats.org/drawingml/2006/wordprocessingDrawing" xmlns:w10="urn:schemas-microsoft-com:office:word" xmlns:w="http://schemas.openxmlformats.org/wordprocessingml/2006/main" xmlns:w14="http://schemas.microsoft.com/office/word/2010/wordml" xmlns:w15="http://schemas.microsoft.com/office/word/2012/wordml" xmlns:w16cex="http://schemas.microsoft.com/office/word/2018/wordml/cex" xmlns:w16cid="http://schemas.microsoft.com/office/word/2016/wordml/cid" xmlns:w16="http://schemas.microsoft.com/office/word/2018/wordml" xmlns:w16sdtdh="http://schemas.microsoft.com/office/word/2020/wordml/sdtdatahash" xmlns:w16se="http://schemas.microsoft.com/office/word/2015/wordml/symex" xmlns:wpg="http://schemas.microsoft.com/office/word/2010/wordprocessingGroup" xmlns:wpi="http://schemas.microsoft.com/office/word/2010/wordprocessingInk" xmlns:wne="http://schemas.microsoft.com/office/word/2006/wordml" xmlns:wps="http://schemas.microsoft.com/office/word/2010/wordprocessingShape" mc:Ignorable="w14 w15 w16se w16cid w16 w16cex w16sdtdh wp14">
   <w:body>
     <w:p>
       <w:pPr>
@@ -89,7 +89,6 @@
               </w:rPr>
               <w:tab/>
             </w:r>
-            <w:permStart w:id="1634274690" w:edGrp="everyone"/>
             <w:sdt>
               <w:sdtPr>
                 <w:rPr>
@@ -125,7 +124,6 @@
                 </w:r>
               </w:sdtContent>
             </w:sdt>
-            <w:permEnd w:id="1634274690"/>
           </w:p>
         </w:tc>
       </w:tr>
@@ -167,7 +165,6 @@
               </w:rPr>
               <w:tab/>
             </w:r>
-            <w:permStart w:id="2105816050" w:edGrp="everyone"/>
             <w:sdt>
               <w:sdtPr>
                 <w:rPr>
@@ -191,7 +188,6 @@
                 </w:r>
               </w:sdtContent>
             </w:sdt>
-            <w:permEnd w:id="2105816050"/>
           </w:p>
         </w:tc>
       </w:tr>
@@ -250,7 +246,6 @@
               </w:rPr>
               <w:tab/>
             </w:r>
-            <w:permStart w:id="1970213017" w:edGrp="everyone"/>
             <w:sdt>
               <w:sdtPr>
                 <w:rPr>
@@ -281,7 +276,6 @@
               </w:sdtContent>
             </w:sdt>
           </w:p>
-          <w:permEnd w:id="1970213017"/>
           <w:p>
             <w:pPr>
               <w:pStyle w:val="Sinespaciado"/>
@@ -311,7 +305,6 @@
               </w:rPr>
               <w:tab/>
             </w:r>
-            <w:permStart w:id="792133665" w:edGrp="everyone"/>
             <w:sdt>
               <w:sdtPr>
                 <w:rPr>
@@ -333,14 +326,12 @@
                   </w:rPr>
                   <w:t xml:space="preserve"> </w:t>
                 </w:r>
-                <w:proofErr w:type="spellStart"/>
                 <w:r>
                   <w:rPr>
                     <w:rFonts w:asciiTheme="majorHAnsi" w:hAnsiTheme="majorHAnsi" w:cstheme="majorHAnsi"/>
                   </w:rPr>
                   <w:t>rauherper</w:t>
                 </w:r>
-                <w:proofErr w:type="spellEnd"/>
                 <w:r>
                   <w:rPr>
                     <w:rFonts w:asciiTheme="majorHAnsi" w:hAnsiTheme="majorHAnsi" w:cstheme="majorHAnsi"/>
@@ -349,7 +340,6 @@
                 </w:r>
               </w:sdtContent>
             </w:sdt>
-            <w:permEnd w:id="792133665"/>
           </w:p>
           <w:p>
             <w:pPr>
@@ -378,7 +368,6 @@
               </w:rPr>
               <w:tab/>
             </w:r>
-            <w:permStart w:id="2114720568" w:edGrp="everyone"/>
             <w:sdt>
               <w:sdtPr>
                 <w:rPr>
@@ -404,20 +393,11 @@
                   <w:rPr>
                     <w:rFonts w:asciiTheme="majorHAnsi" w:hAnsiTheme="majorHAnsi" w:cstheme="majorHAnsi"/>
                   </w:rPr>
-                  <w:t xml:space="preserve">Heras Pérez, </w:t>
+                  <w:t>Heras Pérez, Raúl</w:t>
                 </w:r>
-                <w:proofErr w:type="spellStart"/>
-                <w:r>
-                  <w:rPr>
-                    <w:rFonts w:asciiTheme="majorHAnsi" w:hAnsiTheme="majorHAnsi" w:cstheme="majorHAnsi"/>
-                  </w:rPr>
-                  <w:t>Raúl</w:t>
-                </w:r>
-                <w:proofErr w:type="spellEnd"/>
               </w:sdtContent>
             </w:sdt>
           </w:p>
-          <w:permEnd w:id="2114720568"/>
           <w:p>
             <w:pPr>
               <w:pStyle w:val="Sinespaciado"/>
@@ -445,7 +425,6 @@
               </w:rPr>
               <w:tab/>
             </w:r>
-            <w:permStart w:id="243165354" w:edGrp="everyone"/>
             <w:sdt>
               <w:sdtPr>
                 <w:rPr>
@@ -492,7 +471,6 @@
                 </w:r>
               </w:sdtContent>
             </w:sdt>
-            <w:permEnd w:id="243165354"/>
           </w:p>
         </w:tc>
       </w:tr>
@@ -540,7 +518,6 @@
               </w:rPr>
               <w:tab/>
             </w:r>
-            <w:permStart w:id="1144400633" w:edGrp="everyone"/>
             <w:sdt>
               <w:sdtPr>
                 <w:rPr>
@@ -562,19 +539,11 @@
                   </w:rPr>
                   <w:t xml:space="preserve"> </w:t>
                 </w:r>
-                <w:proofErr w:type="spellStart"/>
                 <w:r>
                   <w:rPr>
                     <w:rFonts w:asciiTheme="majorHAnsi" w:hAnsiTheme="majorHAnsi" w:cstheme="majorHAnsi"/>
                   </w:rPr>
-                  <w:t>Sevilla</w:t>
-                </w:r>
-                <w:proofErr w:type="spellEnd"/>
-                <w:r>
-                  <w:rPr>
-                    <w:rFonts w:asciiTheme="majorHAnsi" w:hAnsiTheme="majorHAnsi" w:cstheme="majorHAnsi"/>
-                  </w:rPr>
-                  <w:t xml:space="preserve"> February 19, 2024</w:t>
+                  <w:t>Sevilla February 19, 2024</w:t>
                 </w:r>
                 <w:r>
                   <w:rPr>
@@ -584,7 +553,6 @@
                 </w:r>
               </w:sdtContent>
             </w:sdt>
-            <w:permEnd w:id="1144400633"/>
           </w:p>
         </w:tc>
       </w:tr>
@@ -601,7 +569,6 @@
         <w:rPr>
           <w:rFonts w:cstheme="majorHAnsi"/>
         </w:rPr>
-        <w:lastRenderedPageBreak/>
         <w:t>MANDATORY Deliverable D01: introduction</w:t>
       </w:r>
     </w:p>
@@ -807,7 +774,6 @@
         <w:t>” denotes your name/s.</w:t>
       </w:r>
     </w:p>
-    <w:permStart w:id="692261215" w:edGrp="everyone"/>
     <w:p>
       <w:pPr>
         <w:pStyle w:val="Verdict"/>
@@ -854,14 +820,7 @@
         <w:rPr>
           <w:rFonts w:asciiTheme="majorHAnsi" w:hAnsiTheme="majorHAnsi" w:cstheme="majorHAnsi"/>
         </w:rPr>
-        <w:t xml:space="preserve"> </w:t>
-      </w:r>
-      <w:permEnd w:id="692261215"/>
-      <w:r>
-        <w:rPr>
-          <w:rFonts w:asciiTheme="majorHAnsi" w:hAnsiTheme="majorHAnsi" w:cstheme="majorHAnsi"/>
-        </w:rPr>
-        <w:t xml:space="preserve">   </w:t>
+        <w:t xml:space="preserve">    </w:t>
       </w:r>
     </w:p>
     <w:p>
@@ -1013,7 +972,6 @@
         <w:rPr>
           <w:rFonts w:cstheme="majorHAnsi"/>
         </w:rPr>
-        <w:lastRenderedPageBreak/>
         <w:t xml:space="preserve">MANDATORY </w:t>
       </w:r>
       <w:r>
@@ -1180,7 +1138,6 @@
         <w:t>.</w:t>
       </w:r>
     </w:p>
-    <w:permStart w:id="522987362" w:edGrp="everyone"/>
     <w:p>
       <w:pPr>
         <w:pStyle w:val="Gradercomments"/>
@@ -1207,11 +1164,22 @@
             <w:rPr>
               <w:rFonts w:asciiTheme="majorHAnsi" w:hAnsiTheme="majorHAnsi" w:cstheme="majorHAnsi"/>
             </w:rPr>
-            <w:t xml:space="preserve">    </w:t>
+            <w:t xml:space="preserve">  </w:t>
+          </w:r>
+          <w:r>
+            <w:rPr>
+              <w:rFonts w:asciiTheme="majorHAnsi" w:hAnsiTheme="majorHAnsi" w:cstheme="majorHAnsi"/>
+            </w:rPr>
+            <w:t>X</w:t>
+          </w:r>
+          <w:r>
+            <w:rPr>
+              <w:rFonts w:asciiTheme="majorHAnsi" w:hAnsiTheme="majorHAnsi" w:cstheme="majorHAnsi"/>
+            </w:rPr>
+            <w:t xml:space="preserve">  </w:t>
           </w:r>
         </w:sdtContent>
       </w:sdt>
-      <w:permEnd w:id="522987362"/>
       <w:r>
         <w:rPr>
           <w:rFonts w:asciiTheme="majorHAnsi" w:hAnsiTheme="majorHAnsi" w:cstheme="majorHAnsi"/>
@@ -1359,7 +1327,6 @@
         <w:t xml:space="preserve"> with further information.</w:t>
       </w:r>
     </w:p>
-    <w:permStart w:id="525142647" w:edGrp="everyone"/>
     <w:p>
       <w:pPr>
         <w:pStyle w:val="Verdict"/>
@@ -1386,11 +1353,22 @@
             <w:rPr>
               <w:rFonts w:asciiTheme="majorHAnsi" w:hAnsiTheme="majorHAnsi" w:cstheme="majorHAnsi"/>
             </w:rPr>
-            <w:t xml:space="preserve">    </w:t>
+            <w:t xml:space="preserve">  </w:t>
+          </w:r>
+          <w:r>
+            <w:rPr>
+              <w:rFonts w:asciiTheme="majorHAnsi" w:hAnsiTheme="majorHAnsi" w:cstheme="majorHAnsi"/>
+            </w:rPr>
+            <w:t>X</w:t>
+          </w:r>
+          <w:r>
+            <w:rPr>
+              <w:rFonts w:asciiTheme="majorHAnsi" w:hAnsiTheme="majorHAnsi" w:cstheme="majorHAnsi"/>
+            </w:rPr>
+            <w:t xml:space="preserve">  </w:t>
           </w:r>
         </w:sdtContent>
       </w:sdt>
-      <w:permEnd w:id="525142647"/>
       <w:r>
         <w:rPr>
           <w:rFonts w:asciiTheme="majorHAnsi" w:hAnsiTheme="majorHAnsi" w:cstheme="majorHAnsi"/>
@@ -1510,7 +1488,6 @@
         <w:t>.</w:t>
       </w:r>
     </w:p>
-    <w:permStart w:id="1023675477" w:edGrp="everyone"/>
     <w:p>
       <w:pPr>
         <w:pStyle w:val="Verdict"/>
@@ -1536,11 +1513,22 @@
             <w:rPr>
               <w:rFonts w:asciiTheme="majorHAnsi" w:hAnsiTheme="majorHAnsi" w:cstheme="majorHAnsi"/>
             </w:rPr>
-            <w:t xml:space="preserve">    </w:t>
+            <w:t xml:space="preserve">  </w:t>
+          </w:r>
+          <w:r>
+            <w:rPr>
+              <w:rFonts w:asciiTheme="majorHAnsi" w:hAnsiTheme="majorHAnsi" w:cstheme="majorHAnsi"/>
+            </w:rPr>
+            <w:t>X</w:t>
+          </w:r>
+          <w:r>
+            <w:rPr>
+              <w:rFonts w:asciiTheme="majorHAnsi" w:hAnsiTheme="majorHAnsi" w:cstheme="majorHAnsi"/>
+            </w:rPr>
+            <w:t xml:space="preserve">  </w:t>
           </w:r>
         </w:sdtContent>
       </w:sdt>
-      <w:permEnd w:id="1023675477"/>
       <w:r>
         <w:rPr>
           <w:rFonts w:asciiTheme="majorHAnsi" w:hAnsiTheme="majorHAnsi" w:cstheme="majorHAnsi"/>
@@ -1678,7 +1666,6 @@
         <w:t xml:space="preserve">”. </w:t>
       </w:r>
     </w:p>
-    <w:permStart w:id="667842675" w:edGrp="everyone"/>
     <w:p>
       <w:pPr>
         <w:pStyle w:val="Verdict"/>
@@ -1705,11 +1692,22 @@
             <w:rPr>
               <w:rFonts w:asciiTheme="majorHAnsi" w:hAnsiTheme="majorHAnsi" w:cstheme="majorHAnsi"/>
             </w:rPr>
-            <w:t xml:space="preserve">    </w:t>
+            <w:t xml:space="preserve"> </w:t>
+          </w:r>
+          <w:r>
+            <w:rPr>
+              <w:rFonts w:asciiTheme="majorHAnsi" w:hAnsiTheme="majorHAnsi" w:cstheme="majorHAnsi"/>
+            </w:rPr>
+            <w:t>X</w:t>
+          </w:r>
+          <w:r>
+            <w:rPr>
+              <w:rFonts w:asciiTheme="majorHAnsi" w:hAnsiTheme="majorHAnsi" w:cstheme="majorHAnsi"/>
+            </w:rPr>
+            <w:t xml:space="preserve">   </w:t>
           </w:r>
         </w:sdtContent>
       </w:sdt>
-      <w:permEnd w:id="667842675"/>
     </w:p>
     <w:p>
       <w:pPr>
@@ -1759,7 +1757,6 @@
         <w:rPr>
           <w:rFonts w:cstheme="majorHAnsi"/>
         </w:rPr>
-        <w:lastRenderedPageBreak/>
         <w:t>MANDATORY Deliverable D03: implementing features</w:t>
       </w:r>
     </w:p>
@@ -1987,7 +1984,6 @@
         <w:t>.</w:t>
       </w:r>
     </w:p>
-    <w:permStart w:id="1566718054" w:edGrp="everyone"/>
     <w:p>
       <w:pPr>
         <w:pStyle w:val="Verdict"/>
@@ -2018,7 +2014,6 @@
           </w:r>
         </w:sdtContent>
       </w:sdt>
-      <w:permEnd w:id="1566718054"/>
       <w:r>
         <w:rPr>
           <w:rFonts w:asciiTheme="majorHAnsi" w:hAnsiTheme="majorHAnsi" w:cstheme="majorHAnsi"/>
@@ -2222,7 +2217,6 @@
         <w:t xml:space="preserve"> as long as it is not published.</w:t>
       </w:r>
     </w:p>
-    <w:permStart w:id="1178087718" w:edGrp="everyone"/>
     <w:p>
       <w:pPr>
         <w:pStyle w:val="Verdict"/>
@@ -2253,7 +2247,6 @@
           </w:r>
         </w:sdtContent>
       </w:sdt>
-      <w:permEnd w:id="1178087718"/>
       <w:r>
         <w:rPr>
           <w:rFonts w:asciiTheme="majorHAnsi" w:hAnsiTheme="majorHAnsi" w:cstheme="majorHAnsi"/>
@@ -2331,7 +2324,6 @@
         <w:t>dashboards.</w:t>
       </w:r>
     </w:p>
-    <w:permStart w:id="313598511" w:edGrp="everyone"/>
     <w:p>
       <w:pPr>
         <w:pStyle w:val="Gradercomments"/>
@@ -2365,7 +2357,6 @@
           </w:r>
         </w:sdtContent>
       </w:sdt>
-      <w:permEnd w:id="313598511"/>
       <w:r>
         <w:rPr>
           <w:rFonts w:asciiTheme="majorHAnsi" w:hAnsiTheme="majorHAnsi" w:cstheme="majorHAnsi"/>
@@ -2473,7 +2464,6 @@
         <w:rPr>
           <w:rFonts w:cstheme="majorHAnsi"/>
         </w:rPr>
-        <w:lastRenderedPageBreak/>
         <w:t>MANDATORY Deliverable D04: formal testing</w:t>
       </w:r>
     </w:p>
@@ -2586,7 +2576,6 @@
         <w:t>Produce a test suite for Requirements #6 and #7.</w:t>
       </w:r>
     </w:p>
-    <w:permStart w:id="2067018274" w:edGrp="everyone"/>
     <w:p>
       <w:pPr>
         <w:pStyle w:val="Gradercomments"/>
@@ -2617,7 +2606,6 @@
           </w:r>
         </w:sdtContent>
       </w:sdt>
-      <w:permEnd w:id="2067018274"/>
       <w:r>
         <w:rPr>
           <w:rFonts w:asciiTheme="majorHAnsi" w:hAnsiTheme="majorHAnsi" w:cstheme="majorHAnsi"/>
@@ -2653,7 +2641,6 @@
         <w:t>Produce a testing report.</w:t>
       </w:r>
     </w:p>
-    <w:permStart w:id="1400193727" w:edGrp="everyone"/>
     <w:p>
       <w:pPr>
         <w:pStyle w:val="Verdict"/>
@@ -2684,7 +2671,6 @@
           </w:r>
         </w:sdtContent>
       </w:sdt>
-      <w:permEnd w:id="1400193727"/>
       <w:r>
         <w:rPr>
           <w:rFonts w:asciiTheme="majorHAnsi" w:hAnsiTheme="majorHAnsi" w:cstheme="majorHAnsi"/>
@@ -2721,7 +2707,6 @@
         <w:rPr>
           <w:rFonts w:cstheme="majorHAnsi"/>
         </w:rPr>
-        <w:lastRenderedPageBreak/>
         <w:t>SUPPLEMENTARY Deliverable D01: introduction</w:t>
       </w:r>
     </w:p>
@@ -2864,7 +2849,6 @@
         <w:t>Produce an analysis report.</w:t>
       </w:r>
     </w:p>
-    <w:permStart w:id="1807382641" w:edGrp="everyone"/>
     <w:p>
       <w:pPr>
         <w:pStyle w:val="Verdict"/>
@@ -2907,7 +2891,6 @@
           </w:r>
         </w:sdtContent>
       </w:sdt>
-      <w:permEnd w:id="1807382641"/>
       <w:r>
         <w:rPr>
           <w:rFonts w:asciiTheme="majorHAnsi" w:hAnsiTheme="majorHAnsi" w:cstheme="majorHAnsi"/>
@@ -2929,7 +2912,6 @@
         <w:t>Produce a planning and progress report.</w:t>
       </w:r>
     </w:p>
-    <w:permStart w:id="1842218510" w:edGrp="everyone"/>
     <w:p>
       <w:pPr>
         <w:pStyle w:val="Verdict"/>
@@ -2976,7 +2958,6 @@
           </w:r>
         </w:sdtContent>
       </w:sdt>
-      <w:permEnd w:id="1842218510"/>
       <w:r>
         <w:rPr>
           <w:rFonts w:asciiTheme="majorHAnsi" w:hAnsiTheme="majorHAnsi" w:cstheme="majorHAnsi"/>
@@ -3044,7 +3025,6 @@
         <w:rPr>
           <w:rFonts w:cstheme="majorHAnsi"/>
         </w:rPr>
-        <w:lastRenderedPageBreak/>
         <w:t xml:space="preserve">SUPPLEMENTARY </w:t>
       </w:r>
       <w:r>
@@ -3169,7 +3149,6 @@
         <w:t xml:space="preserve"> with further information.</w:t>
       </w:r>
     </w:p>
-    <w:permStart w:id="526406104" w:edGrp="everyone"/>
     <w:p>
       <w:pPr>
         <w:pStyle w:val="Gradercomments"/>
@@ -3199,11 +3178,24 @@
               <w:rFonts w:asciiTheme="majorHAnsi" w:hAnsiTheme="majorHAnsi" w:cstheme="majorHAnsi"/>
               <w:lang w:val="en-US"/>
             </w:rPr>
-            <w:t xml:space="preserve">    </w:t>
+            <w:t xml:space="preserve"> </w:t>
+          </w:r>
+          <w:r>
+            <w:rPr>
+              <w:rFonts w:asciiTheme="majorHAnsi" w:hAnsiTheme="majorHAnsi" w:cstheme="majorHAnsi"/>
+              <w:lang w:val="en-US"/>
+            </w:rPr>
+            <w:t>X</w:t>
+          </w:r>
+          <w:r>
+            <w:rPr>
+              <w:rFonts w:asciiTheme="majorHAnsi" w:hAnsiTheme="majorHAnsi" w:cstheme="majorHAnsi"/>
+              <w:lang w:val="en-US"/>
+            </w:rPr>
+            <w:t xml:space="preserve">   </w:t>
           </w:r>
         </w:sdtContent>
       </w:sdt>
-      <w:permEnd w:id="526406104"/>
       <w:r>
         <w:rPr>
           <w:rFonts w:asciiTheme="majorHAnsi" w:hAnsiTheme="majorHAnsi" w:cstheme="majorHAnsi"/>
@@ -3328,7 +3320,6 @@
       </w:r>
     </w:p>
     <w:bookmarkStart w:id="0" w:name="_Hlk157678445"/>
-    <w:permStart w:id="693004726" w:edGrp="everyone"/>
     <w:p>
       <w:pPr>
         <w:pStyle w:val="Verdict"/>
@@ -3355,11 +3346,22 @@
             <w:rPr>
               <w:rFonts w:asciiTheme="majorHAnsi" w:hAnsiTheme="majorHAnsi" w:cstheme="majorHAnsi"/>
             </w:rPr>
-            <w:t xml:space="preserve">    </w:t>
+            <w:t xml:space="preserve"> </w:t>
+          </w:r>
+          <w:r>
+            <w:rPr>
+              <w:rFonts w:asciiTheme="majorHAnsi" w:hAnsiTheme="majorHAnsi" w:cstheme="majorHAnsi"/>
+            </w:rPr>
+            <w:t>X</w:t>
+          </w:r>
+          <w:r>
+            <w:rPr>
+              <w:rFonts w:asciiTheme="majorHAnsi" w:hAnsiTheme="majorHAnsi" w:cstheme="majorHAnsi"/>
+            </w:rPr>
+            <w:t xml:space="preserve">   </w:t>
           </w:r>
         </w:sdtContent>
       </w:sdt>
-      <w:permEnd w:id="693004726"/>
       <w:r>
         <w:rPr>
           <w:rFonts w:asciiTheme="majorHAnsi" w:hAnsiTheme="majorHAnsi" w:cstheme="majorHAnsi"/>
@@ -3383,7 +3385,6 @@
       </w:r>
     </w:p>
     <w:bookmarkStart w:id="1" w:name="_Hlk157678452"/>
-    <w:permStart w:id="1863730456" w:edGrp="everyone"/>
     <w:p>
       <w:pPr>
         <w:pStyle w:val="Verdict"/>
@@ -3410,11 +3411,22 @@
             <w:rPr>
               <w:rFonts w:asciiTheme="majorHAnsi" w:hAnsiTheme="majorHAnsi" w:cstheme="majorHAnsi"/>
             </w:rPr>
-            <w:t xml:space="preserve">    </w:t>
+            <w:t xml:space="preserve"> </w:t>
+          </w:r>
+          <w:r>
+            <w:rPr>
+              <w:rFonts w:asciiTheme="majorHAnsi" w:hAnsiTheme="majorHAnsi" w:cstheme="majorHAnsi"/>
+            </w:rPr>
+            <w:t>X</w:t>
+          </w:r>
+          <w:r>
+            <w:rPr>
+              <w:rFonts w:asciiTheme="majorHAnsi" w:hAnsiTheme="majorHAnsi" w:cstheme="majorHAnsi"/>
+            </w:rPr>
+            <w:t xml:space="preserve">   </w:t>
           </w:r>
         </w:sdtContent>
       </w:sdt>
-      <w:permEnd w:id="1863730456"/>
       <w:r>
         <w:rPr>
           <w:rFonts w:asciiTheme="majorHAnsi" w:hAnsiTheme="majorHAnsi" w:cstheme="majorHAnsi"/>
@@ -3438,7 +3450,6 @@
       </w:r>
     </w:p>
     <w:bookmarkStart w:id="2" w:name="_Hlk157678459"/>
-    <w:permStart w:id="2131064512" w:edGrp="everyone"/>
     <w:p>
       <w:pPr>
         <w:pStyle w:val="Gradercomments"/>
@@ -3468,11 +3479,24 @@
               <w:rFonts w:asciiTheme="majorHAnsi" w:hAnsiTheme="majorHAnsi" w:cstheme="majorHAnsi"/>
               <w:lang w:val="en-US"/>
             </w:rPr>
-            <w:t xml:space="preserve">    </w:t>
+            <w:t xml:space="preserve">  </w:t>
+          </w:r>
+          <w:r>
+            <w:rPr>
+              <w:rFonts w:asciiTheme="majorHAnsi" w:hAnsiTheme="majorHAnsi" w:cstheme="majorHAnsi"/>
+              <w:lang w:val="en-US"/>
+            </w:rPr>
+            <w:t>X</w:t>
+          </w:r>
+          <w:r>
+            <w:rPr>
+              <w:rFonts w:asciiTheme="majorHAnsi" w:hAnsiTheme="majorHAnsi" w:cstheme="majorHAnsi"/>
+              <w:lang w:val="en-US"/>
+            </w:rPr>
+            <w:t xml:space="preserve">  </w:t>
           </w:r>
         </w:sdtContent>
       </w:sdt>
-      <w:permEnd w:id="2131064512"/>
       <w:r>
         <w:rPr>
           <w:rFonts w:asciiTheme="majorHAnsi" w:hAnsiTheme="majorHAnsi" w:cstheme="majorHAnsi"/>
@@ -3503,7 +3527,6 @@
         <w:rPr>
           <w:rFonts w:cstheme="majorHAnsi"/>
         </w:rPr>
-        <w:lastRenderedPageBreak/>
         <w:t>SUPPLEMENTARY Deliverable D03: implementing features</w:t>
       </w:r>
     </w:p>
@@ -3597,7 +3620,6 @@
       </w:r>
     </w:p>
     <w:bookmarkStart w:id="3" w:name="_Hlk157678472"/>
-    <w:permStart w:id="1477978676" w:edGrp="everyone"/>
     <w:p>
       <w:pPr>
         <w:pStyle w:val="Gradercomments"/>
@@ -3627,7 +3649,6 @@
           </w:r>
         </w:sdtContent>
       </w:sdt>
-      <w:permEnd w:id="1477978676"/>
       <w:r>
         <w:rPr>
           <w:rFonts w:asciiTheme="majorHAnsi" w:hAnsiTheme="majorHAnsi" w:cstheme="majorHAnsi"/>
@@ -3679,7 +3700,6 @@
       </w:r>
     </w:p>
     <w:bookmarkStart w:id="4" w:name="_Hlk157678481"/>
-    <w:permStart w:id="2097499721" w:edGrp="everyone"/>
     <w:p>
       <w:pPr>
         <w:pStyle w:val="Verdict"/>
@@ -3709,7 +3729,6 @@
           </w:r>
         </w:sdtContent>
       </w:sdt>
-      <w:permEnd w:id="2097499721"/>
       <w:r>
         <w:rPr>
           <w:rFonts w:asciiTheme="majorHAnsi" w:hAnsiTheme="majorHAnsi" w:cstheme="majorHAnsi"/>
@@ -3830,7 +3849,6 @@
         <w:t>).</w:t>
       </w:r>
     </w:p>
-    <w:permStart w:id="364605024" w:edGrp="everyone"/>
     <w:p>
       <w:pPr>
         <w:pStyle w:val="Verdict"/>
@@ -3861,7 +3879,6 @@
           </w:r>
         </w:sdtContent>
       </w:sdt>
-      <w:permEnd w:id="364605024"/>
       <w:r>
         <w:rPr>
           <w:rFonts w:asciiTheme="majorHAnsi" w:hAnsiTheme="majorHAnsi" w:cstheme="majorHAnsi"/>
@@ -3959,7 +3976,6 @@
         <w:t>Produce an analysis report.</w:t>
       </w:r>
     </w:p>
-    <w:permStart w:id="537741597" w:edGrp="everyone"/>
     <w:p>
       <w:pPr>
         <w:pStyle w:val="Verdict"/>
@@ -3990,7 +4006,6 @@
           </w:r>
         </w:sdtContent>
       </w:sdt>
-      <w:permEnd w:id="537741597"/>
       <w:r>
         <w:rPr>
           <w:rFonts w:asciiTheme="majorHAnsi" w:hAnsiTheme="majorHAnsi" w:cstheme="majorHAnsi"/>
@@ -4012,7 +4027,6 @@
         <w:t>Produce a planning and progress report.</w:t>
       </w:r>
     </w:p>
-    <w:permStart w:id="1749438498" w:edGrp="everyone"/>
     <w:p>
       <w:pPr>
         <w:pStyle w:val="Gradercomments"/>
@@ -4042,7 +4056,6 @@
           </w:r>
         </w:sdtContent>
       </w:sdt>
-      <w:permEnd w:id="1749438498"/>
       <w:r>
         <w:rPr>
           <w:rFonts w:asciiTheme="majorHAnsi" w:hAnsiTheme="majorHAnsi" w:cstheme="majorHAnsi"/>
@@ -4064,7 +4077,6 @@
         <w:t>Produce a lint report.</w:t>
       </w:r>
     </w:p>
-    <w:permStart w:id="192610573" w:edGrp="everyone"/>
     <w:p>
       <w:pPr>
         <w:pStyle w:val="Verdict"/>
@@ -4094,7 +4106,6 @@
           </w:r>
         </w:sdtContent>
       </w:sdt>
-      <w:permEnd w:id="192610573"/>
       <w:r>
         <w:rPr>
           <w:rFonts w:asciiTheme="majorHAnsi" w:hAnsiTheme="majorHAnsi" w:cstheme="majorHAnsi"/>
@@ -4117,7 +4128,6 @@
         <w:rPr>
           <w:rFonts w:cstheme="majorHAnsi"/>
         </w:rPr>
-        <w:lastRenderedPageBreak/>
         <w:t>SUPPLEMENTARY Deliverable D04: formal testing</w:t>
       </w:r>
     </w:p>
@@ -4257,7 +4267,6 @@
         <w:t>Produce an analysis report.</w:t>
       </w:r>
     </w:p>
-    <w:permStart w:id="2122716147" w:edGrp="everyone"/>
     <w:p>
       <w:pPr>
         <w:pStyle w:val="Verdict"/>
@@ -4287,7 +4296,6 @@
           </w:r>
         </w:sdtContent>
       </w:sdt>
-      <w:permEnd w:id="2122716147"/>
       <w:r>
         <w:rPr>
           <w:rFonts w:asciiTheme="majorHAnsi" w:hAnsiTheme="majorHAnsi" w:cstheme="majorHAnsi"/>
@@ -4309,7 +4317,6 @@
         <w:t>Produce a planning and progress report.</w:t>
       </w:r>
     </w:p>
-    <w:permStart w:id="90519835" w:edGrp="everyone"/>
     <w:p>
       <w:pPr>
         <w:pStyle w:val="Verdict"/>
@@ -4339,7 +4346,6 @@
           </w:r>
         </w:sdtContent>
       </w:sdt>
-      <w:permEnd w:id="90519835"/>
       <w:r>
         <w:rPr>
           <w:rFonts w:asciiTheme="majorHAnsi" w:hAnsiTheme="majorHAnsi" w:cstheme="majorHAnsi"/>
@@ -4389,7 +4395,7 @@
 </file>
 
 <file path=word/numbering.xml><?xml version="1.0" encoding="utf-8"?>
-<w:numbering xmlns:wpc="http://schemas.microsoft.com/office/word/2010/wordprocessingCanvas" xmlns:cx="http://schemas.microsoft.com/office/drawing/2014/chartex" xmlns:mc="http://schemas.openxmlformats.org/markup-compatibility/2006" xmlns:o="urn:schemas-microsoft-com:office:office" xmlns:r="http://schemas.openxmlformats.org/officeDocument/2006/relationships" xmlns:m="http://schemas.openxmlformats.org/officeDocument/2006/math" xmlns:v="urn:schemas-microsoft-com:vml" xmlns:wp14="http://schemas.microsoft.com/office/word/2010/wordprocessingDrawing" xmlns:wp="http://schemas.openxmlformats.org/drawingml/2006/wordprocessingDrawing" xmlns:w10="urn:schemas-microsoft-com:office:word" xmlns:w="http://schemas.openxmlformats.org/wordprocessingml/2006/main" xmlns:w14="http://schemas.microsoft.com/office/word/2010/wordml" xmlns:w15="http://schemas.microsoft.com/office/word/2012/wordml" xmlns:w16se="http://schemas.microsoft.com/office/word/2015/wordml/symex" xmlns:wpg="http://schemas.microsoft.com/office/word/2010/wordprocessingGroup" xmlns:wpi="http://schemas.microsoft.com/office/word/2010/wordprocessingInk" xmlns:wne="http://schemas.microsoft.com/office/word/2006/wordml" xmlns:wps="http://schemas.microsoft.com/office/word/2010/wordprocessingShape" mc:Ignorable="w14 w15 w16se wp14">
+<w:numbering xmlns:wpc="http://schemas.microsoft.com/office/word/2010/wordprocessingCanvas" xmlns:cx="http://schemas.microsoft.com/office/drawing/2014/chartex" xmlns:cx1="http://schemas.microsoft.com/office/drawing/2015/9/8/chartex" xmlns:cx2="http://schemas.microsoft.com/office/drawing/2015/10/21/chartex" xmlns:cx3="http://schemas.microsoft.com/office/drawing/2016/5/9/chartex" xmlns:cx4="http://schemas.microsoft.com/office/drawing/2016/5/10/chartex" xmlns:cx5="http://schemas.microsoft.com/office/drawing/2016/5/11/chartex" xmlns:cx6="http://schemas.microsoft.com/office/drawing/2016/5/12/chartex" xmlns:cx7="http://schemas.microsoft.com/office/drawing/2016/5/13/chartex" xmlns:cx8="http://schemas.microsoft.com/office/drawing/2016/5/14/chartex" xmlns:mc="http://schemas.openxmlformats.org/markup-compatibility/2006" xmlns:aink="http://schemas.microsoft.com/office/drawing/2016/ink" xmlns:am3d="http://schemas.microsoft.com/office/drawing/2017/model3d" xmlns:o="urn:schemas-microsoft-com:office:office" xmlns:oel="http://schemas.microsoft.com/office/2019/extlst" xmlns:r="http://schemas.openxmlformats.org/officeDocument/2006/relationships" xmlns:m="http://schemas.openxmlformats.org/officeDocument/2006/math" xmlns:v="urn:schemas-microsoft-com:vml" xmlns:wp14="http://schemas.microsoft.com/office/word/2010/wordprocessingDrawing" xmlns:wp="http://schemas.openxmlformats.org/drawingml/2006/wordprocessingDrawing" xmlns:w10="urn:schemas-microsoft-com:office:word" xmlns:w="http://schemas.openxmlformats.org/wordprocessingml/2006/main" xmlns:w14="http://schemas.microsoft.com/office/word/2010/wordml" xmlns:w15="http://schemas.microsoft.com/office/word/2012/wordml" xmlns:w16cex="http://schemas.microsoft.com/office/word/2018/wordml/cex" xmlns:w16cid="http://schemas.microsoft.com/office/word/2016/wordml/cid" xmlns:w16="http://schemas.microsoft.com/office/word/2018/wordml" xmlns:w16sdtdh="http://schemas.microsoft.com/office/word/2020/wordml/sdtdatahash" xmlns:w16se="http://schemas.microsoft.com/office/word/2015/wordml/symex" xmlns:wpg="http://schemas.microsoft.com/office/word/2010/wordprocessingGroup" xmlns:wpi="http://schemas.microsoft.com/office/word/2010/wordprocessingInk" xmlns:wne="http://schemas.microsoft.com/office/word/2006/wordml" xmlns:wps="http://schemas.microsoft.com/office/word/2010/wordprocessingShape" mc:Ignorable="w14 w15 w16se w16cid w16 w16cex w16sdtdh wp14">
   <w:abstractNum w:abstractNumId="0" w15:restartNumberingAfterBreak="0">
     <w:nsid w:val="3C204ED6"/>
     <w:multiLevelType w:val="hybridMultilevel"/>
@@ -4720,20 +4726,20 @@
       </w:rPr>
     </w:lvl>
   </w:abstractNum>
-  <w:num w:numId="1">
+  <w:num w:numId="1" w16cid:durableId="472792995">
     <w:abstractNumId w:val="2"/>
   </w:num>
-  <w:num w:numId="2">
+  <w:num w:numId="2" w16cid:durableId="826437444">
     <w:abstractNumId w:val="0"/>
   </w:num>
-  <w:num w:numId="3">
+  <w:num w:numId="3" w16cid:durableId="1084958840">
     <w:abstractNumId w:val="1"/>
   </w:num>
 </w:numbering>
 </file>
 
 <file path=word/styles.xml><?xml version="1.0" encoding="utf-8"?>
-<w:styles xmlns:mc="http://schemas.openxmlformats.org/markup-compatibility/2006" xmlns:r="http://schemas.openxmlformats.org/officeDocument/2006/relationships" xmlns:w="http://schemas.openxmlformats.org/wordprocessingml/2006/main" xmlns:w14="http://schemas.microsoft.com/office/word/2010/wordml" xmlns:w15="http://schemas.microsoft.com/office/word/2012/wordml" xmlns:w16se="http://schemas.microsoft.com/office/word/2015/wordml/symex" mc:Ignorable="w14 w15 w16se">
+<w:styles xmlns:mc="http://schemas.openxmlformats.org/markup-compatibility/2006" xmlns:r="http://schemas.openxmlformats.org/officeDocument/2006/relationships" xmlns:w="http://schemas.openxmlformats.org/wordprocessingml/2006/main" xmlns:w14="http://schemas.microsoft.com/office/word/2010/wordml" xmlns:w15="http://schemas.microsoft.com/office/word/2012/wordml" xmlns:w16cex="http://schemas.microsoft.com/office/word/2018/wordml/cex" xmlns:w16cid="http://schemas.microsoft.com/office/word/2016/wordml/cid" xmlns:w16="http://schemas.microsoft.com/office/word/2018/wordml" xmlns:w16sdtdh="http://schemas.microsoft.com/office/word/2020/wordml/sdtdatahash" xmlns:w16se="http://schemas.microsoft.com/office/word/2015/wordml/symex" mc:Ignorable="w14 w15 w16se w16cid w16 w16cex w16sdtdh">
   <w:docDefaults>
     <w:rPrDefault>
       <w:rPr>
@@ -4751,7 +4757,7 @@
       </w:pPr>
     </w:pPrDefault>
   </w:docDefaults>
-  <w:latentStyles w:defLockedState="0" w:defUIPriority="99" w:defSemiHidden="0" w:defUnhideWhenUsed="0" w:defQFormat="0" w:count="371">
+  <w:latentStyles w:defLockedState="0" w:defUIPriority="99" w:defSemiHidden="0" w:defUnhideWhenUsed="0" w:defQFormat="0" w:count="376">
     <w:lsdException w:name="Normal" w:uiPriority="0" w:qFormat="1"/>
     <w:lsdException w:name="heading 1" w:uiPriority="9" w:qFormat="1"/>
     <w:lsdException w:name="heading 2" w:semiHidden="1" w:uiPriority="9" w:unhideWhenUsed="1" w:qFormat="1"/>
@@ -5123,6 +5129,11 @@
     <w:lsdException w:name="List Table 5 Dark Accent 6" w:uiPriority="50"/>
     <w:lsdException w:name="List Table 6 Colorful Accent 6" w:uiPriority="51"/>
     <w:lsdException w:name="List Table 7 Colorful Accent 6" w:uiPriority="52"/>
+    <w:lsdException w:name="Mention" w:semiHidden="1" w:unhideWhenUsed="1"/>
+    <w:lsdException w:name="Smart Hyperlink" w:semiHidden="1" w:unhideWhenUsed="1"/>
+    <w:lsdException w:name="Hashtag" w:semiHidden="1" w:unhideWhenUsed="1"/>
+    <w:lsdException w:name="Unresolved Mention" w:semiHidden="1" w:unhideWhenUsed="1"/>
+    <w:lsdException w:name="Smart Link" w:semiHidden="1" w:unhideWhenUsed="1"/>
   </w:latentStyles>
   <w:style w:type="paragraph" w:default="1" w:styleId="Normal">
     <w:name w:val="Normal"/>
@@ -5342,7 +5353,7 @@
 </file>
 
 <file path=word/glossary/document.xml><?xml version="1.0" encoding="utf-8"?>
-<w:glossaryDocument xmlns:wpc="http://schemas.microsoft.com/office/word/2010/wordprocessingCanvas" xmlns:cx="http://schemas.microsoft.com/office/drawing/2014/chartex" xmlns:mc="http://schemas.openxmlformats.org/markup-compatibility/2006" xmlns:o="urn:schemas-microsoft-com:office:office" xmlns:r="http://schemas.openxmlformats.org/officeDocument/2006/relationships" xmlns:m="http://schemas.openxmlformats.org/officeDocument/2006/math" xmlns:v="urn:schemas-microsoft-com:vml" xmlns:wp14="http://schemas.microsoft.com/office/word/2010/wordprocessingDrawing" xmlns:wp="http://schemas.openxmlformats.org/drawingml/2006/wordprocessingDrawing" xmlns:w10="urn:schemas-microsoft-com:office:word" xmlns:w="http://schemas.openxmlformats.org/wordprocessingml/2006/main" xmlns:w14="http://schemas.microsoft.com/office/word/2010/wordml" xmlns:w15="http://schemas.microsoft.com/office/word/2012/wordml" xmlns:w16se="http://schemas.microsoft.com/office/word/2015/wordml/symex" xmlns:wpg="http://schemas.microsoft.com/office/word/2010/wordprocessingGroup" xmlns:wpi="http://schemas.microsoft.com/office/word/2010/wordprocessingInk" xmlns:wne="http://schemas.microsoft.com/office/word/2006/wordml" xmlns:wps="http://schemas.microsoft.com/office/word/2010/wordprocessingShape" mc:Ignorable="w14 w15 w16se wp14">
+<w:glossaryDocument xmlns:wpc="http://schemas.microsoft.com/office/word/2010/wordprocessingCanvas" xmlns:cx="http://schemas.microsoft.com/office/drawing/2014/chartex" xmlns:cx1="http://schemas.microsoft.com/office/drawing/2015/9/8/chartex" xmlns:cx2="http://schemas.microsoft.com/office/drawing/2015/10/21/chartex" xmlns:cx3="http://schemas.microsoft.com/office/drawing/2016/5/9/chartex" xmlns:cx4="http://schemas.microsoft.com/office/drawing/2016/5/10/chartex" xmlns:cx5="http://schemas.microsoft.com/office/drawing/2016/5/11/chartex" xmlns:cx6="http://schemas.microsoft.com/office/drawing/2016/5/12/chartex" xmlns:cx7="http://schemas.microsoft.com/office/drawing/2016/5/13/chartex" xmlns:cx8="http://schemas.microsoft.com/office/drawing/2016/5/14/chartex" xmlns:mc="http://schemas.openxmlformats.org/markup-compatibility/2006" xmlns:aink="http://schemas.microsoft.com/office/drawing/2016/ink" xmlns:am3d="http://schemas.microsoft.com/office/drawing/2017/model3d" xmlns:o="urn:schemas-microsoft-com:office:office" xmlns:oel="http://schemas.microsoft.com/office/2019/extlst" xmlns:r="http://schemas.openxmlformats.org/officeDocument/2006/relationships" xmlns:m="http://schemas.openxmlformats.org/officeDocument/2006/math" xmlns:v="urn:schemas-microsoft-com:vml" xmlns:wp14="http://schemas.microsoft.com/office/word/2010/wordprocessingDrawing" xmlns:wp="http://schemas.openxmlformats.org/drawingml/2006/wordprocessingDrawing" xmlns:w10="urn:schemas-microsoft-com:office:word" xmlns:w="http://schemas.openxmlformats.org/wordprocessingml/2006/main" xmlns:w14="http://schemas.microsoft.com/office/word/2010/wordml" xmlns:w15="http://schemas.microsoft.com/office/word/2012/wordml" xmlns:w16cex="http://schemas.microsoft.com/office/word/2018/wordml/cex" xmlns:w16cid="http://schemas.microsoft.com/office/word/2016/wordml/cid" xmlns:w16="http://schemas.microsoft.com/office/word/2018/wordml" xmlns:w16sdtdh="http://schemas.microsoft.com/office/word/2020/wordml/sdtdatahash" xmlns:w16se="http://schemas.microsoft.com/office/word/2015/wordml/symex" xmlns:wpg="http://schemas.microsoft.com/office/word/2010/wordprocessingGroup" xmlns:wpi="http://schemas.microsoft.com/office/word/2010/wordprocessingInk" xmlns:wne="http://schemas.microsoft.com/office/word/2006/wordml" xmlns:wps="http://schemas.microsoft.com/office/word/2010/wordprocessingShape" mc:Ignorable="w14 w15 w16se w16cid w16 w16cex w16sdtdh wp14">
   <w:docParts>
     <w:docPart>
       <w:docPartPr>
@@ -6248,7 +6259,7 @@
 </file>
 
 <file path=word/glossary/fontTable.xml><?xml version="1.0" encoding="utf-8"?>
-<w:fonts xmlns:mc="http://schemas.openxmlformats.org/markup-compatibility/2006" xmlns:r="http://schemas.openxmlformats.org/officeDocument/2006/relationships" xmlns:w="http://schemas.openxmlformats.org/wordprocessingml/2006/main" xmlns:w14="http://schemas.microsoft.com/office/word/2010/wordml" xmlns:w15="http://schemas.microsoft.com/office/word/2012/wordml" xmlns:w16se="http://schemas.microsoft.com/office/word/2015/wordml/symex" mc:Ignorable="w14 w15 w16se">
+<w:fonts xmlns:mc="http://schemas.openxmlformats.org/markup-compatibility/2006" xmlns:r="http://schemas.openxmlformats.org/officeDocument/2006/relationships" xmlns:w="http://schemas.openxmlformats.org/wordprocessingml/2006/main" xmlns:w14="http://schemas.microsoft.com/office/word/2010/wordml" xmlns:w15="http://schemas.microsoft.com/office/word/2012/wordml" xmlns:w16cex="http://schemas.microsoft.com/office/word/2018/wordml/cex" xmlns:w16cid="http://schemas.microsoft.com/office/word/2016/wordml/cid" xmlns:w16="http://schemas.microsoft.com/office/word/2018/wordml" xmlns:w16sdtdh="http://schemas.microsoft.com/office/word/2020/wordml/sdtdatahash" xmlns:w16se="http://schemas.microsoft.com/office/word/2015/wordml/symex" mc:Ignorable="w14 w15 w16se w16cid w16 w16cex w16sdtdh">
   <w:font w:name="Wingdings">
     <w:panose1 w:val="05000000000000000000"/>
     <w:charset w:val="02"/>
@@ -6298,11 +6309,23 @@
     <w:pitch w:val="variable"/>
     <w:sig w:usb0="E00006FF" w:usb1="420024FF" w:usb2="02000000" w:usb3="00000000" w:csb0="0000019F" w:csb1="00000000"/>
   </w:font>
+  <w:font w:name="Aptos">
+    <w:charset w:val="00"/>
+    <w:family w:val="swiss"/>
+    <w:pitch w:val="variable"/>
+    <w:sig w:usb0="20000287" w:usb1="00000003" w:usb2="00000000" w:usb3="00000000" w:csb0="0000019F" w:csb1="00000000"/>
+  </w:font>
+  <w:font w:name="Aptos Display">
+    <w:charset w:val="00"/>
+    <w:family w:val="swiss"/>
+    <w:pitch w:val="variable"/>
+    <w:sig w:usb0="20000287" w:usb1="00000003" w:usb2="00000000" w:usb3="00000000" w:csb0="0000019F" w:csb1="00000000"/>
+  </w:font>
 </w:fonts>
 </file>
 
 <file path=word/glossary/settings.xml><?xml version="1.0" encoding="utf-8"?>
-<w:settings xmlns:mc="http://schemas.openxmlformats.org/markup-compatibility/2006" xmlns:o="urn:schemas-microsoft-com:office:office" xmlns:r="http://schemas.openxmlformats.org/officeDocument/2006/relationships" xmlns:m="http://schemas.openxmlformats.org/officeDocument/2006/math" xmlns:v="urn:schemas-microsoft-com:vml" xmlns:w10="urn:schemas-microsoft-com:office:word" xmlns:w="http://schemas.openxmlformats.org/wordprocessingml/2006/main" xmlns:w14="http://schemas.microsoft.com/office/word/2010/wordml" xmlns:w15="http://schemas.microsoft.com/office/word/2012/wordml" xmlns:w16se="http://schemas.microsoft.com/office/word/2015/wordml/symex" xmlns:sl="http://schemas.openxmlformats.org/schemaLibrary/2006/main" mc:Ignorable="w14 w15 w16se">
+<w:settings xmlns:mc="http://schemas.openxmlformats.org/markup-compatibility/2006" xmlns:o="urn:schemas-microsoft-com:office:office" xmlns:r="http://schemas.openxmlformats.org/officeDocument/2006/relationships" xmlns:m="http://schemas.openxmlformats.org/officeDocument/2006/math" xmlns:v="urn:schemas-microsoft-com:vml" xmlns:w10="urn:schemas-microsoft-com:office:word" xmlns:w="http://schemas.openxmlformats.org/wordprocessingml/2006/main" xmlns:w14="http://schemas.microsoft.com/office/word/2010/wordml" xmlns:w15="http://schemas.microsoft.com/office/word/2012/wordml" xmlns:w16cex="http://schemas.microsoft.com/office/word/2018/wordml/cex" xmlns:w16cid="http://schemas.microsoft.com/office/word/2016/wordml/cid" xmlns:w16="http://schemas.microsoft.com/office/word/2018/wordml" xmlns:w16sdtdh="http://schemas.microsoft.com/office/word/2020/wordml/sdtdatahash" xmlns:w16se="http://schemas.microsoft.com/office/word/2015/wordml/symex" xmlns:sl="http://schemas.openxmlformats.org/schemaLibrary/2006/main" mc:Ignorable="w14 w15 w16se w16cid w16 w16cex w16sdtdh">
   <w:view w:val="normal"/>
   <w:defaultTabStop w:val="708"/>
   <w:hyphenationZone w:val="425"/>
@@ -6314,12 +6337,14 @@
     <w:compatSetting w:name="enableOpenTypeFeatures" w:uri="http://schemas.microsoft.com/office/word" w:val="1"/>
     <w:compatSetting w:name="doNotFlipMirrorIndents" w:uri="http://schemas.microsoft.com/office/word" w:val="1"/>
     <w:compatSetting w:name="differentiateMultirowTableHeaders" w:uri="http://schemas.microsoft.com/office/word" w:val="1"/>
+    <w:compatSetting w:name="useWord2013TrackBottomHyphenation" w:uri="http://schemas.microsoft.com/office/word" w:val="1"/>
   </w:compat>
   <w:rsids>
     <w:rsidRoot w:val="00BC2E03"/>
     <w:rsid w:val="00203649"/>
     <w:rsid w:val="004A09D0"/>
     <w:rsid w:val="0053170E"/>
+    <w:rsid w:val="00B75806"/>
     <w:rsid w:val="00BC2E03"/>
   </w:rsids>
   <m:mathPr>
@@ -6344,7 +6369,7 @@
 </file>
 
 <file path=word/glossary/styles.xml><?xml version="1.0" encoding="utf-8"?>
-<w:styles xmlns:mc="http://schemas.openxmlformats.org/markup-compatibility/2006" xmlns:r="http://schemas.openxmlformats.org/officeDocument/2006/relationships" xmlns:w="http://schemas.openxmlformats.org/wordprocessingml/2006/main" xmlns:w14="http://schemas.microsoft.com/office/word/2010/wordml" xmlns:w15="http://schemas.microsoft.com/office/word/2012/wordml" xmlns:w16se="http://schemas.microsoft.com/office/word/2015/wordml/symex" mc:Ignorable="w14 w15 w16se">
+<w:styles xmlns:mc="http://schemas.openxmlformats.org/markup-compatibility/2006" xmlns:r="http://schemas.openxmlformats.org/officeDocument/2006/relationships" xmlns:w="http://schemas.openxmlformats.org/wordprocessingml/2006/main" xmlns:w14="http://schemas.microsoft.com/office/word/2010/wordml" xmlns:w15="http://schemas.microsoft.com/office/word/2012/wordml" xmlns:w16cex="http://schemas.microsoft.com/office/word/2018/wordml/cex" xmlns:w16cid="http://schemas.microsoft.com/office/word/2016/wordml/cid" xmlns:w16="http://schemas.microsoft.com/office/word/2018/wordml" xmlns:w16sdtdh="http://schemas.microsoft.com/office/word/2020/wordml/sdtdatahash" xmlns:w16se="http://schemas.microsoft.com/office/word/2015/wordml/symex" mc:Ignorable="w14 w15 w16se w16cid w16 w16cex w16sdtdh">
   <w:docDefaults>
     <w:rPrDefault>
       <w:rPr>
@@ -6362,7 +6387,7 @@
       </w:pPr>
     </w:pPrDefault>
   </w:docDefaults>
-  <w:latentStyles w:defLockedState="0" w:defUIPriority="99" w:defSemiHidden="0" w:defUnhideWhenUsed="0" w:defQFormat="0" w:count="371">
+  <w:latentStyles w:defLockedState="0" w:defUIPriority="99" w:defSemiHidden="0" w:defUnhideWhenUsed="0" w:defQFormat="0" w:count="376">
     <w:lsdException w:name="Normal" w:uiPriority="0" w:qFormat="1"/>
     <w:lsdException w:name="heading 1" w:uiPriority="9" w:qFormat="1"/>
     <w:lsdException w:name="heading 2" w:semiHidden="1" w:uiPriority="9" w:unhideWhenUsed="1" w:qFormat="1"/>
@@ -6734,6 +6759,11 @@
     <w:lsdException w:name="List Table 5 Dark Accent 6" w:uiPriority="50"/>
     <w:lsdException w:name="List Table 6 Colorful Accent 6" w:uiPriority="51"/>
     <w:lsdException w:name="List Table 7 Colorful Accent 6" w:uiPriority="52"/>
+    <w:lsdException w:name="Mention" w:semiHidden="1" w:unhideWhenUsed="1"/>
+    <w:lsdException w:name="Smart Hyperlink" w:semiHidden="1" w:unhideWhenUsed="1"/>
+    <w:lsdException w:name="Hashtag" w:semiHidden="1" w:unhideWhenUsed="1"/>
+    <w:lsdException w:name="Unresolved Mention" w:semiHidden="1" w:unhideWhenUsed="1"/>
+    <w:lsdException w:name="Smart Link" w:semiHidden="1" w:unhideWhenUsed="1"/>
   </w:latentStyles>
   <w:style w:type="paragraph" w:default="1" w:styleId="Normal">
     <w:name w:val="Normal"/>
@@ -6904,7 +6934,7 @@
 </file>
 
 <file path=word/glossary/webSettings.xml><?xml version="1.0" encoding="utf-8"?>
-<w:webSettings xmlns:mc="http://schemas.openxmlformats.org/markup-compatibility/2006" xmlns:r="http://schemas.openxmlformats.org/officeDocument/2006/relationships" xmlns:w="http://schemas.openxmlformats.org/wordprocessingml/2006/main" xmlns:w14="http://schemas.microsoft.com/office/word/2010/wordml" xmlns:w15="http://schemas.microsoft.com/office/word/2012/wordml" xmlns:w16se="http://schemas.microsoft.com/office/word/2015/wordml/symex" mc:Ignorable="w14 w15 w16se">
+<w:webSettings xmlns:mc="http://schemas.openxmlformats.org/markup-compatibility/2006" xmlns:r="http://schemas.openxmlformats.org/officeDocument/2006/relationships" xmlns:w="http://schemas.openxmlformats.org/wordprocessingml/2006/main" xmlns:w14="http://schemas.microsoft.com/office/word/2010/wordml" xmlns:w15="http://schemas.microsoft.com/office/word/2012/wordml" xmlns:w16cex="http://schemas.microsoft.com/office/word/2018/wordml/cex" xmlns:w16cid="http://schemas.microsoft.com/office/word/2016/wordml/cid" xmlns:w16="http://schemas.microsoft.com/office/word/2018/wordml" xmlns:w16sdtdh="http://schemas.microsoft.com/office/word/2020/wordml/sdtdatahash" xmlns:w16se="http://schemas.microsoft.com/office/word/2015/wordml/symex" mc:Ignorable="w14 w15 w16se w16cid w16 w16cex w16sdtdh">
   <w:optimizeForBrowser/>
   <w:allowPNG/>
 </w:webSettings>

</xml_diff>

<commit_message>
feat(Student3): Fix various things and include reports
</commit_message>
<xml_diff>
--- a/reports/Student #3/05 Requirements - Student #3.docx
+++ b/reports/Student #3/05 Requirements - Student #3.docx
@@ -1,6 +1,6 @@
 
 <file path=word/document.xml><?xml version="1.0" encoding="utf-8"?>
-<w:document xmlns:wpc="http://schemas.microsoft.com/office/word/2010/wordprocessingCanvas" xmlns:cx="http://schemas.microsoft.com/office/drawing/2014/chartex" xmlns:cx1="http://schemas.microsoft.com/office/drawing/2015/9/8/chartex" xmlns:cx2="http://schemas.microsoft.com/office/drawing/2015/10/21/chartex" xmlns:cx3="http://schemas.microsoft.com/office/drawing/2016/5/9/chartex" xmlns:cx4="http://schemas.microsoft.com/office/drawing/2016/5/10/chartex" xmlns:cx5="http://schemas.microsoft.com/office/drawing/2016/5/11/chartex" xmlns:cx6="http://schemas.microsoft.com/office/drawing/2016/5/12/chartex" xmlns:cx7="http://schemas.microsoft.com/office/drawing/2016/5/13/chartex" xmlns:cx8="http://schemas.microsoft.com/office/drawing/2016/5/14/chartex" xmlns:mc="http://schemas.openxmlformats.org/markup-compatibility/2006" xmlns:aink="http://schemas.microsoft.com/office/drawing/2016/ink" xmlns:am3d="http://schemas.microsoft.com/office/drawing/2017/model3d" xmlns:o="urn:schemas-microsoft-com:office:office" xmlns:oel="http://schemas.microsoft.com/office/2019/extlst" xmlns:r="http://schemas.openxmlformats.org/officeDocument/2006/relationships" xmlns:m="http://schemas.openxmlformats.org/officeDocument/2006/math" xmlns:v="urn:schemas-microsoft-com:vml" xmlns:wp14="http://schemas.microsoft.com/office/word/2010/wordprocessingDrawing" xmlns:wp="http://schemas.openxmlformats.org/drawingml/2006/wordprocessingDrawing" xmlns:w10="urn:schemas-microsoft-com:office:word" xmlns:w="http://schemas.openxmlformats.org/wordprocessingml/2006/main" xmlns:w14="http://schemas.microsoft.com/office/word/2010/wordml" xmlns:w15="http://schemas.microsoft.com/office/word/2012/wordml" xmlns:w16cex="http://schemas.microsoft.com/office/word/2018/wordml/cex" xmlns:w16cid="http://schemas.microsoft.com/office/word/2016/wordml/cid" xmlns:w16="http://schemas.microsoft.com/office/word/2018/wordml" xmlns:w16sdtdh="http://schemas.microsoft.com/office/word/2020/wordml/sdtdatahash" xmlns:w16se="http://schemas.microsoft.com/office/word/2015/wordml/symex" xmlns:wpg="http://schemas.microsoft.com/office/word/2010/wordprocessingGroup" xmlns:wpi="http://schemas.microsoft.com/office/word/2010/wordprocessingInk" xmlns:wne="http://schemas.microsoft.com/office/word/2006/wordml" xmlns:wps="http://schemas.microsoft.com/office/word/2010/wordprocessingShape" mc:Ignorable="w14 w15 w16se w16cid w16 w16cex w16sdtdh wp14">
+<w:document xmlns:wpc="http://schemas.microsoft.com/office/word/2010/wordprocessingCanvas" xmlns:cx="http://schemas.microsoft.com/office/drawing/2014/chartex" xmlns:cx1="http://schemas.microsoft.com/office/drawing/2015/9/8/chartex" xmlns:cx2="http://schemas.microsoft.com/office/drawing/2015/10/21/chartex" xmlns:cx3="http://schemas.microsoft.com/office/drawing/2016/5/9/chartex" xmlns:cx4="http://schemas.microsoft.com/office/drawing/2016/5/10/chartex" xmlns:cx5="http://schemas.microsoft.com/office/drawing/2016/5/11/chartex" xmlns:cx6="http://schemas.microsoft.com/office/drawing/2016/5/12/chartex" xmlns:cx7="http://schemas.microsoft.com/office/drawing/2016/5/13/chartex" xmlns:cx8="http://schemas.microsoft.com/office/drawing/2016/5/14/chartex" xmlns:mc="http://schemas.openxmlformats.org/markup-compatibility/2006" xmlns:aink="http://schemas.microsoft.com/office/drawing/2016/ink" xmlns:am3d="http://schemas.microsoft.com/office/drawing/2017/model3d" xmlns:o="urn:schemas-microsoft-com:office:office" xmlns:oel="http://schemas.microsoft.com/office/2019/extlst" xmlns:r="http://schemas.openxmlformats.org/officeDocument/2006/relationships" xmlns:m="http://schemas.openxmlformats.org/officeDocument/2006/math" xmlns:v="urn:schemas-microsoft-com:vml" xmlns:wp14="http://schemas.microsoft.com/office/word/2010/wordprocessingDrawing" xmlns:wp="http://schemas.openxmlformats.org/drawingml/2006/wordprocessingDrawing" xmlns:w10="urn:schemas-microsoft-com:office:word" xmlns:w="http://schemas.openxmlformats.org/wordprocessingml/2006/main" xmlns:w14="http://schemas.microsoft.com/office/word/2010/wordml" xmlns:w15="http://schemas.microsoft.com/office/word/2012/wordml" xmlns:w16cex="http://schemas.microsoft.com/office/word/2018/wordml/cex" xmlns:w16cid="http://schemas.microsoft.com/office/word/2016/wordml/cid" xmlns:w16="http://schemas.microsoft.com/office/word/2018/wordml" xmlns:w16du="http://schemas.microsoft.com/office/word/2023/wordml/word16du" xmlns:w16sdtdh="http://schemas.microsoft.com/office/word/2020/wordml/sdtdatahash" xmlns:w16se="http://schemas.microsoft.com/office/word/2015/wordml/symex" xmlns:wpg="http://schemas.microsoft.com/office/word/2010/wordprocessingGroup" xmlns:wpi="http://schemas.microsoft.com/office/word/2010/wordprocessingInk" xmlns:wne="http://schemas.microsoft.com/office/word/2006/wordml" xmlns:wps="http://schemas.microsoft.com/office/word/2010/wordprocessingShape" mc:Ignorable="w14 w15 w16se w16cid w16 w16cex w16sdtdh w16du wp14">
   <w:body>
     <w:p>
       <w:pPr>
@@ -89,6 +89,7 @@
               </w:rPr>
               <w:tab/>
             </w:r>
+            <w:permStart w:id="1634274690" w:edGrp="everyone"/>
             <w:sdt>
               <w:sdtPr>
                 <w:rPr>
@@ -124,6 +125,7 @@
                 </w:r>
               </w:sdtContent>
             </w:sdt>
+            <w:permEnd w:id="1634274690"/>
           </w:p>
         </w:tc>
       </w:tr>
@@ -165,6 +167,7 @@
               </w:rPr>
               <w:tab/>
             </w:r>
+            <w:permStart w:id="2105816050" w:edGrp="everyone"/>
             <w:sdt>
               <w:sdtPr>
                 <w:rPr>
@@ -188,6 +191,7 @@
                 </w:r>
               </w:sdtContent>
             </w:sdt>
+            <w:permEnd w:id="2105816050"/>
           </w:p>
         </w:tc>
       </w:tr>
@@ -246,6 +250,7 @@
               </w:rPr>
               <w:tab/>
             </w:r>
+            <w:permStart w:id="1970213017" w:edGrp="everyone"/>
             <w:sdt>
               <w:sdtPr>
                 <w:rPr>
@@ -276,6 +281,7 @@
               </w:sdtContent>
             </w:sdt>
           </w:p>
+          <w:permEnd w:id="1970213017"/>
           <w:p>
             <w:pPr>
               <w:pStyle w:val="Sinespaciado"/>
@@ -305,6 +311,7 @@
               </w:rPr>
               <w:tab/>
             </w:r>
+            <w:permStart w:id="792133665" w:edGrp="everyone"/>
             <w:sdt>
               <w:sdtPr>
                 <w:rPr>
@@ -326,12 +333,14 @@
                   </w:rPr>
                   <w:t xml:space="preserve"> </w:t>
                 </w:r>
+                <w:proofErr w:type="spellStart"/>
                 <w:r>
                   <w:rPr>
                     <w:rFonts w:asciiTheme="majorHAnsi" w:hAnsiTheme="majorHAnsi" w:cstheme="majorHAnsi"/>
                   </w:rPr>
                   <w:t>rauherper</w:t>
                 </w:r>
+                <w:proofErr w:type="spellEnd"/>
                 <w:r>
                   <w:rPr>
                     <w:rFonts w:asciiTheme="majorHAnsi" w:hAnsiTheme="majorHAnsi" w:cstheme="majorHAnsi"/>
@@ -340,6 +349,7 @@
                 </w:r>
               </w:sdtContent>
             </w:sdt>
+            <w:permEnd w:id="792133665"/>
           </w:p>
           <w:p>
             <w:pPr>
@@ -368,6 +378,7 @@
               </w:rPr>
               <w:tab/>
             </w:r>
+            <w:permStart w:id="2114720568" w:edGrp="everyone"/>
             <w:sdt>
               <w:sdtPr>
                 <w:rPr>
@@ -398,6 +409,7 @@
               </w:sdtContent>
             </w:sdt>
           </w:p>
+          <w:permEnd w:id="2114720568"/>
           <w:p>
             <w:pPr>
               <w:pStyle w:val="Sinespaciado"/>
@@ -425,6 +437,7 @@
               </w:rPr>
               <w:tab/>
             </w:r>
+            <w:permStart w:id="243165354" w:edGrp="everyone"/>
             <w:sdt>
               <w:sdtPr>
                 <w:rPr>
@@ -445,24 +458,16 @@
                   </w:rPr>
                   <w:t xml:space="preserve"> </w:t>
                 </w:r>
+                <w:proofErr w:type="spellStart"/>
+                <w:proofErr w:type="gramStart"/>
                 <w:r>
                   <w:rPr>
                     <w:rFonts w:asciiTheme="majorHAnsi" w:hAnsiTheme="majorHAnsi" w:cstheme="majorHAnsi"/>
                   </w:rPr>
-                  <w:t>Analyst,</w:t>
+                  <w:t>Analyst,Developer</w:t>
                 </w:r>
-                <w:r>
-                  <w:rPr>
-                    <w:rFonts w:asciiTheme="majorHAnsi" w:hAnsiTheme="majorHAnsi" w:cstheme="majorHAnsi"/>
-                  </w:rPr>
-                  <w:t xml:space="preserve"> </w:t>
-                </w:r>
-                <w:r>
-                  <w:rPr>
-                    <w:rFonts w:asciiTheme="majorHAnsi" w:hAnsiTheme="majorHAnsi" w:cstheme="majorHAnsi"/>
-                  </w:rPr>
-                  <w:t>Developer</w:t>
-                </w:r>
+                <w:proofErr w:type="spellEnd"/>
+                <w:proofErr w:type="gramEnd"/>
                 <w:r>
                   <w:rPr>
                     <w:rFonts w:asciiTheme="majorHAnsi" w:hAnsiTheme="majorHAnsi" w:cstheme="majorHAnsi"/>
@@ -471,6 +476,7 @@
                 </w:r>
               </w:sdtContent>
             </w:sdt>
+            <w:permEnd w:id="243165354"/>
           </w:p>
         </w:tc>
       </w:tr>
@@ -518,6 +524,7 @@
               </w:rPr>
               <w:tab/>
             </w:r>
+            <w:permStart w:id="1144400633" w:edGrp="everyone"/>
             <w:sdt>
               <w:sdtPr>
                 <w:rPr>
@@ -543,7 +550,7 @@
                   <w:rPr>
                     <w:rFonts w:asciiTheme="majorHAnsi" w:hAnsiTheme="majorHAnsi" w:cstheme="majorHAnsi"/>
                   </w:rPr>
-                  <w:t>Sevilla February 19, 2024</w:t>
+                  <w:t>10/10/2003</w:t>
                 </w:r>
                 <w:r>
                   <w:rPr>
@@ -553,6 +560,7 @@
                 </w:r>
               </w:sdtContent>
             </w:sdt>
+            <w:permEnd w:id="1144400633"/>
           </w:p>
         </w:tc>
       </w:tr>
@@ -569,6 +577,7 @@
         <w:rPr>
           <w:rFonts w:cstheme="majorHAnsi"/>
         </w:rPr>
+        <w:lastRenderedPageBreak/>
         <w:t>MANDATORY Deliverable D01: introduction</w:t>
       </w:r>
     </w:p>
@@ -774,6 +783,7 @@
         <w:t>” denotes your name/s.</w:t>
       </w:r>
     </w:p>
+    <w:permStart w:id="692261215" w:edGrp="everyone"/>
     <w:p>
       <w:pPr>
         <w:pStyle w:val="Verdict"/>
@@ -806,13 +816,7 @@
             <w:rPr>
               <w:rFonts w:asciiTheme="majorHAnsi" w:hAnsiTheme="majorHAnsi" w:cstheme="majorHAnsi"/>
             </w:rPr>
-            <w:t xml:space="preserve"> X </w:t>
-          </w:r>
-          <w:r>
-            <w:rPr>
-              <w:rFonts w:asciiTheme="majorHAnsi" w:hAnsiTheme="majorHAnsi" w:cstheme="majorHAnsi"/>
-            </w:rPr>
-            <w:t xml:space="preserve"> </w:t>
+            <w:t>X</w:t>
           </w:r>
         </w:sdtContent>
       </w:sdt>
@@ -820,7 +824,14 @@
         <w:rPr>
           <w:rFonts w:asciiTheme="majorHAnsi" w:hAnsiTheme="majorHAnsi" w:cstheme="majorHAnsi"/>
         </w:rPr>
-        <w:t xml:space="preserve">    </w:t>
+        <w:t xml:space="preserve"> </w:t>
+      </w:r>
+      <w:permEnd w:id="692261215"/>
+      <w:r>
+        <w:rPr>
+          <w:rFonts w:asciiTheme="majorHAnsi" w:hAnsiTheme="majorHAnsi" w:cstheme="majorHAnsi"/>
+        </w:rPr>
+        <w:t xml:space="preserve">   </w:t>
       </w:r>
     </w:p>
     <w:p>
@@ -972,6 +983,7 @@
         <w:rPr>
           <w:rFonts w:cstheme="majorHAnsi"/>
         </w:rPr>
+        <w:lastRenderedPageBreak/>
         <w:t xml:space="preserve">MANDATORY </w:t>
       </w:r>
       <w:r>
@@ -1138,6 +1150,7 @@
         <w:t>.</w:t>
       </w:r>
     </w:p>
+    <w:permStart w:id="522987362" w:edGrp="everyone"/>
     <w:p>
       <w:pPr>
         <w:pStyle w:val="Gradercomments"/>
@@ -1164,7 +1177,7 @@
             <w:rPr>
               <w:rFonts w:asciiTheme="majorHAnsi" w:hAnsiTheme="majorHAnsi" w:cstheme="majorHAnsi"/>
             </w:rPr>
-            <w:t xml:space="preserve">  </w:t>
+            <w:t xml:space="preserve"> </w:t>
           </w:r>
           <w:r>
             <w:rPr>
@@ -1176,10 +1189,11 @@
             <w:rPr>
               <w:rFonts w:asciiTheme="majorHAnsi" w:hAnsiTheme="majorHAnsi" w:cstheme="majorHAnsi"/>
             </w:rPr>
-            <w:t xml:space="preserve">  </w:t>
+            <w:t xml:space="preserve">   </w:t>
           </w:r>
         </w:sdtContent>
       </w:sdt>
+      <w:permEnd w:id="522987362"/>
       <w:r>
         <w:rPr>
           <w:rFonts w:asciiTheme="majorHAnsi" w:hAnsiTheme="majorHAnsi" w:cstheme="majorHAnsi"/>
@@ -1327,6 +1341,7 @@
         <w:t xml:space="preserve"> with further information.</w:t>
       </w:r>
     </w:p>
+    <w:permStart w:id="525142647" w:edGrp="everyone"/>
     <w:p>
       <w:pPr>
         <w:pStyle w:val="Verdict"/>
@@ -1369,6 +1384,7 @@
           </w:r>
         </w:sdtContent>
       </w:sdt>
+      <w:permEnd w:id="525142647"/>
       <w:r>
         <w:rPr>
           <w:rFonts w:asciiTheme="majorHAnsi" w:hAnsiTheme="majorHAnsi" w:cstheme="majorHAnsi"/>
@@ -1488,6 +1504,7 @@
         <w:t>.</w:t>
       </w:r>
     </w:p>
+    <w:permStart w:id="1023675477" w:edGrp="everyone"/>
     <w:p>
       <w:pPr>
         <w:pStyle w:val="Verdict"/>
@@ -1529,6 +1546,7 @@
           </w:r>
         </w:sdtContent>
       </w:sdt>
+      <w:permEnd w:id="1023675477"/>
       <w:r>
         <w:rPr>
           <w:rFonts w:asciiTheme="majorHAnsi" w:hAnsiTheme="majorHAnsi" w:cstheme="majorHAnsi"/>
@@ -1666,6 +1684,7 @@
         <w:t xml:space="preserve">”. </w:t>
       </w:r>
     </w:p>
+    <w:permStart w:id="667842675" w:edGrp="everyone"/>
     <w:p>
       <w:pPr>
         <w:pStyle w:val="Verdict"/>
@@ -1692,7 +1711,7 @@
             <w:rPr>
               <w:rFonts w:asciiTheme="majorHAnsi" w:hAnsiTheme="majorHAnsi" w:cstheme="majorHAnsi"/>
             </w:rPr>
-            <w:t xml:space="preserve"> </w:t>
+            <w:t xml:space="preserve">  </w:t>
           </w:r>
           <w:r>
             <w:rPr>
@@ -1704,10 +1723,11 @@
             <w:rPr>
               <w:rFonts w:asciiTheme="majorHAnsi" w:hAnsiTheme="majorHAnsi" w:cstheme="majorHAnsi"/>
             </w:rPr>
-            <w:t xml:space="preserve">   </w:t>
+            <w:t xml:space="preserve">  </w:t>
           </w:r>
         </w:sdtContent>
       </w:sdt>
+      <w:permEnd w:id="667842675"/>
     </w:p>
     <w:p>
       <w:pPr>
@@ -1757,6 +1777,7 @@
         <w:rPr>
           <w:rFonts w:cstheme="majorHAnsi"/>
         </w:rPr>
+        <w:lastRenderedPageBreak/>
         <w:t>MANDATORY Deliverable D03: implementing features</w:t>
       </w:r>
     </w:p>
@@ -1984,6 +2005,7 @@
         <w:t>.</w:t>
       </w:r>
     </w:p>
+    <w:permStart w:id="1566718054" w:edGrp="everyone"/>
     <w:p>
       <w:pPr>
         <w:pStyle w:val="Verdict"/>
@@ -2010,10 +2032,23 @@
             <w:rPr>
               <w:rFonts w:asciiTheme="majorHAnsi" w:hAnsiTheme="majorHAnsi" w:cstheme="majorHAnsi"/>
             </w:rPr>
-            <w:t xml:space="preserve">    </w:t>
+            <w:t xml:space="preserve">  </w:t>
+          </w:r>
+          <w:r>
+            <w:rPr>
+              <w:rFonts w:asciiTheme="majorHAnsi" w:hAnsiTheme="majorHAnsi" w:cstheme="majorHAnsi"/>
+            </w:rPr>
+            <w:t>X</w:t>
+          </w:r>
+          <w:r>
+            <w:rPr>
+              <w:rFonts w:asciiTheme="majorHAnsi" w:hAnsiTheme="majorHAnsi" w:cstheme="majorHAnsi"/>
+            </w:rPr>
+            <w:t xml:space="preserve">  </w:t>
           </w:r>
         </w:sdtContent>
       </w:sdt>
+      <w:permEnd w:id="1566718054"/>
       <w:r>
         <w:rPr>
           <w:rFonts w:asciiTheme="majorHAnsi" w:hAnsiTheme="majorHAnsi" w:cstheme="majorHAnsi"/>
@@ -2217,6 +2252,7 @@
         <w:t xml:space="preserve"> as long as it is not published.</w:t>
       </w:r>
     </w:p>
+    <w:permStart w:id="1178087718" w:edGrp="everyone"/>
     <w:p>
       <w:pPr>
         <w:pStyle w:val="Verdict"/>
@@ -2243,10 +2279,23 @@
             <w:rPr>
               <w:rFonts w:asciiTheme="majorHAnsi" w:hAnsiTheme="majorHAnsi" w:cstheme="majorHAnsi"/>
             </w:rPr>
-            <w:t xml:space="preserve">    </w:t>
+            <w:t xml:space="preserve">  </w:t>
+          </w:r>
+          <w:r>
+            <w:rPr>
+              <w:rFonts w:asciiTheme="majorHAnsi" w:hAnsiTheme="majorHAnsi" w:cstheme="majorHAnsi"/>
+            </w:rPr>
+            <w:t>X</w:t>
+          </w:r>
+          <w:r>
+            <w:rPr>
+              <w:rFonts w:asciiTheme="majorHAnsi" w:hAnsiTheme="majorHAnsi" w:cstheme="majorHAnsi"/>
+            </w:rPr>
+            <w:t xml:space="preserve">  </w:t>
           </w:r>
         </w:sdtContent>
       </w:sdt>
+      <w:permEnd w:id="1178087718"/>
       <w:r>
         <w:rPr>
           <w:rFonts w:asciiTheme="majorHAnsi" w:hAnsiTheme="majorHAnsi" w:cstheme="majorHAnsi"/>
@@ -2324,6 +2373,7 @@
         <w:t>dashboards.</w:t>
       </w:r>
     </w:p>
+    <w:permStart w:id="313598511" w:edGrp="everyone"/>
     <w:p>
       <w:pPr>
         <w:pStyle w:val="Gradercomments"/>
@@ -2353,10 +2403,25 @@
               <w:rFonts w:asciiTheme="majorHAnsi" w:hAnsiTheme="majorHAnsi" w:cstheme="majorHAnsi"/>
               <w:lang w:val="en-US"/>
             </w:rPr>
-            <w:t xml:space="preserve">    </w:t>
+            <w:t xml:space="preserve"> </w:t>
+          </w:r>
+          <w:r>
+            <w:rPr>
+              <w:rFonts w:asciiTheme="majorHAnsi" w:hAnsiTheme="majorHAnsi" w:cstheme="majorHAnsi"/>
+              <w:lang w:val="en-US"/>
+            </w:rPr>
+            <w:t>X</w:t>
+          </w:r>
+          <w:r>
+            <w:rPr>
+              <w:rFonts w:asciiTheme="majorHAnsi" w:hAnsiTheme="majorHAnsi" w:cstheme="majorHAnsi"/>
+              <w:lang w:val="en-US"/>
+            </w:rPr>
+            <w:t xml:space="preserve">   </w:t>
           </w:r>
         </w:sdtContent>
       </w:sdt>
+      <w:permEnd w:id="313598511"/>
       <w:r>
         <w:rPr>
           <w:rFonts w:asciiTheme="majorHAnsi" w:hAnsiTheme="majorHAnsi" w:cstheme="majorHAnsi"/>
@@ -2464,6 +2529,7 @@
         <w:rPr>
           <w:rFonts w:cstheme="majorHAnsi"/>
         </w:rPr>
+        <w:lastRenderedPageBreak/>
         <w:t>MANDATORY Deliverable D04: formal testing</w:t>
       </w:r>
     </w:p>
@@ -2576,6 +2642,7 @@
         <w:t>Produce a test suite for Requirements #6 and #7.</w:t>
       </w:r>
     </w:p>
+    <w:permStart w:id="2067018274" w:edGrp="everyone"/>
     <w:p>
       <w:pPr>
         <w:pStyle w:val="Gradercomments"/>
@@ -2606,6 +2673,7 @@
           </w:r>
         </w:sdtContent>
       </w:sdt>
+      <w:permEnd w:id="2067018274"/>
       <w:r>
         <w:rPr>
           <w:rFonts w:asciiTheme="majorHAnsi" w:hAnsiTheme="majorHAnsi" w:cstheme="majorHAnsi"/>
@@ -2641,6 +2709,7 @@
         <w:t>Produce a testing report.</w:t>
       </w:r>
     </w:p>
+    <w:permStart w:id="1400193727" w:edGrp="everyone"/>
     <w:p>
       <w:pPr>
         <w:pStyle w:val="Verdict"/>
@@ -2671,6 +2740,7 @@
           </w:r>
         </w:sdtContent>
       </w:sdt>
+      <w:permEnd w:id="1400193727"/>
       <w:r>
         <w:rPr>
           <w:rFonts w:asciiTheme="majorHAnsi" w:hAnsiTheme="majorHAnsi" w:cstheme="majorHAnsi"/>
@@ -2707,6 +2777,7 @@
         <w:rPr>
           <w:rFonts w:cstheme="majorHAnsi"/>
         </w:rPr>
+        <w:lastRenderedPageBreak/>
         <w:t>SUPPLEMENTARY Deliverable D01: introduction</w:t>
       </w:r>
     </w:p>
@@ -2849,6 +2920,7 @@
         <w:t>Produce an analysis report.</w:t>
       </w:r>
     </w:p>
+    <w:permStart w:id="1807382641" w:edGrp="everyone"/>
     <w:p>
       <w:pPr>
         <w:pStyle w:val="Verdict"/>
@@ -2881,16 +2953,17 @@
             <w:rPr>
               <w:rFonts w:asciiTheme="majorHAnsi" w:hAnsiTheme="majorHAnsi" w:cstheme="majorHAnsi"/>
             </w:rPr>
-            <w:t xml:space="preserve"> X </w:t>
+            <w:t>X</w:t>
           </w:r>
           <w:r>
             <w:rPr>
               <w:rFonts w:asciiTheme="majorHAnsi" w:hAnsiTheme="majorHAnsi" w:cstheme="majorHAnsi"/>
             </w:rPr>
-            <w:t xml:space="preserve"> </w:t>
+            <w:t xml:space="preserve">   </w:t>
           </w:r>
         </w:sdtContent>
       </w:sdt>
+      <w:permEnd w:id="1807382641"/>
       <w:r>
         <w:rPr>
           <w:rFonts w:asciiTheme="majorHAnsi" w:hAnsiTheme="majorHAnsi" w:cstheme="majorHAnsi"/>
@@ -2912,6 +2985,7 @@
         <w:t>Produce a planning and progress report.</w:t>
       </w:r>
     </w:p>
+    <w:permStart w:id="1842218510" w:edGrp="everyone"/>
     <w:p>
       <w:pPr>
         <w:pStyle w:val="Verdict"/>
@@ -2923,7 +2997,6 @@
         <w:sdtPr>
           <w:rPr>
             <w:rFonts w:asciiTheme="majorHAnsi" w:hAnsiTheme="majorHAnsi" w:cstheme="majorHAnsi"/>
-            <w:u w:val="single"/>
           </w:rPr>
           <w:tag w:val="Verdict"/>
           <w:id w:val="970783195"/>
@@ -2938,26 +3011,24 @@
           <w:r>
             <w:rPr>
               <w:rFonts w:asciiTheme="majorHAnsi" w:hAnsiTheme="majorHAnsi" w:cstheme="majorHAnsi"/>
-              <w:u w:val="single"/>
-            </w:rPr>
-            <w:t xml:space="preserve"> </w:t>
+            </w:rPr>
+            <w:t xml:space="preserve">  </w:t>
           </w:r>
           <w:r>
             <w:rPr>
               <w:rFonts w:asciiTheme="majorHAnsi" w:hAnsiTheme="majorHAnsi" w:cstheme="majorHAnsi"/>
-              <w:u w:val="single"/>
-            </w:rPr>
-            <w:t xml:space="preserve"> X</w:t>
+            </w:rPr>
+            <w:t>X</w:t>
           </w:r>
           <w:r>
             <w:rPr>
               <w:rFonts w:asciiTheme="majorHAnsi" w:hAnsiTheme="majorHAnsi" w:cstheme="majorHAnsi"/>
-              <w:u w:val="single"/>
             </w:rPr>
             <w:t xml:space="preserve">  </w:t>
           </w:r>
         </w:sdtContent>
       </w:sdt>
+      <w:permEnd w:id="1842218510"/>
       <w:r>
         <w:rPr>
           <w:rFonts w:asciiTheme="majorHAnsi" w:hAnsiTheme="majorHAnsi" w:cstheme="majorHAnsi"/>
@@ -3025,6 +3096,7 @@
         <w:rPr>
           <w:rFonts w:cstheme="majorHAnsi"/>
         </w:rPr>
+        <w:lastRenderedPageBreak/>
         <w:t xml:space="preserve">SUPPLEMENTARY </w:t>
       </w:r>
       <w:r>
@@ -3149,6 +3221,7 @@
         <w:t xml:space="preserve"> with further information.</w:t>
       </w:r>
     </w:p>
+    <w:permStart w:id="526406104" w:edGrp="everyone"/>
     <w:p>
       <w:pPr>
         <w:pStyle w:val="Gradercomments"/>
@@ -3178,7 +3251,7 @@
               <w:rFonts w:asciiTheme="majorHAnsi" w:hAnsiTheme="majorHAnsi" w:cstheme="majorHAnsi"/>
               <w:lang w:val="en-US"/>
             </w:rPr>
-            <w:t xml:space="preserve"> </w:t>
+            <w:t xml:space="preserve">  </w:t>
           </w:r>
           <w:r>
             <w:rPr>
@@ -3192,10 +3265,11 @@
               <w:rFonts w:asciiTheme="majorHAnsi" w:hAnsiTheme="majorHAnsi" w:cstheme="majorHAnsi"/>
               <w:lang w:val="en-US"/>
             </w:rPr>
-            <w:t xml:space="preserve">   </w:t>
+            <w:t xml:space="preserve">  </w:t>
           </w:r>
         </w:sdtContent>
       </w:sdt>
+      <w:permEnd w:id="526406104"/>
       <w:r>
         <w:rPr>
           <w:rFonts w:asciiTheme="majorHAnsi" w:hAnsiTheme="majorHAnsi" w:cstheme="majorHAnsi"/>
@@ -3320,6 +3394,7 @@
       </w:r>
     </w:p>
     <w:bookmarkStart w:id="0" w:name="_Hlk157678445"/>
+    <w:permStart w:id="693004726" w:edGrp="everyone"/>
     <w:p>
       <w:pPr>
         <w:pStyle w:val="Verdict"/>
@@ -3362,6 +3437,7 @@
           </w:r>
         </w:sdtContent>
       </w:sdt>
+      <w:permEnd w:id="693004726"/>
       <w:r>
         <w:rPr>
           <w:rFonts w:asciiTheme="majorHAnsi" w:hAnsiTheme="majorHAnsi" w:cstheme="majorHAnsi"/>
@@ -3385,6 +3461,7 @@
       </w:r>
     </w:p>
     <w:bookmarkStart w:id="1" w:name="_Hlk157678452"/>
+    <w:permStart w:id="1863730456" w:edGrp="everyone"/>
     <w:p>
       <w:pPr>
         <w:pStyle w:val="Verdict"/>
@@ -3411,7 +3488,7 @@
             <w:rPr>
               <w:rFonts w:asciiTheme="majorHAnsi" w:hAnsiTheme="majorHAnsi" w:cstheme="majorHAnsi"/>
             </w:rPr>
-            <w:t xml:space="preserve"> </w:t>
+            <w:t xml:space="preserve">  </w:t>
           </w:r>
           <w:r>
             <w:rPr>
@@ -3423,10 +3500,11 @@
             <w:rPr>
               <w:rFonts w:asciiTheme="majorHAnsi" w:hAnsiTheme="majorHAnsi" w:cstheme="majorHAnsi"/>
             </w:rPr>
-            <w:t xml:space="preserve">   </w:t>
+            <w:t xml:space="preserve">  </w:t>
           </w:r>
         </w:sdtContent>
       </w:sdt>
+      <w:permEnd w:id="1863730456"/>
       <w:r>
         <w:rPr>
           <w:rFonts w:asciiTheme="majorHAnsi" w:hAnsiTheme="majorHAnsi" w:cstheme="majorHAnsi"/>
@@ -3450,6 +3528,7 @@
       </w:r>
     </w:p>
     <w:bookmarkStart w:id="2" w:name="_Hlk157678459"/>
+    <w:permStart w:id="2131064512" w:edGrp="everyone"/>
     <w:p>
       <w:pPr>
         <w:pStyle w:val="Gradercomments"/>
@@ -3479,7 +3558,7 @@
               <w:rFonts w:asciiTheme="majorHAnsi" w:hAnsiTheme="majorHAnsi" w:cstheme="majorHAnsi"/>
               <w:lang w:val="en-US"/>
             </w:rPr>
-            <w:t xml:space="preserve">  </w:t>
+            <w:t xml:space="preserve"> </w:t>
           </w:r>
           <w:r>
             <w:rPr>
@@ -3493,10 +3572,11 @@
               <w:rFonts w:asciiTheme="majorHAnsi" w:hAnsiTheme="majorHAnsi" w:cstheme="majorHAnsi"/>
               <w:lang w:val="en-US"/>
             </w:rPr>
-            <w:t xml:space="preserve">  </w:t>
+            <w:t xml:space="preserve">   </w:t>
           </w:r>
         </w:sdtContent>
       </w:sdt>
+      <w:permEnd w:id="2131064512"/>
       <w:r>
         <w:rPr>
           <w:rFonts w:asciiTheme="majorHAnsi" w:hAnsiTheme="majorHAnsi" w:cstheme="majorHAnsi"/>
@@ -3527,6 +3607,7 @@
         <w:rPr>
           <w:rFonts w:cstheme="majorHAnsi"/>
         </w:rPr>
+        <w:lastRenderedPageBreak/>
         <w:t>SUPPLEMENTARY Deliverable D03: implementing features</w:t>
       </w:r>
     </w:p>
@@ -3620,6 +3701,7 @@
       </w:r>
     </w:p>
     <w:bookmarkStart w:id="3" w:name="_Hlk157678472"/>
+    <w:permStart w:id="1477978676" w:edGrp="everyone"/>
     <w:p>
       <w:pPr>
         <w:pStyle w:val="Gradercomments"/>
@@ -3645,10 +3727,23 @@
             <w:rPr>
               <w:rFonts w:asciiTheme="majorHAnsi" w:hAnsiTheme="majorHAnsi" w:cstheme="majorHAnsi"/>
             </w:rPr>
-            <w:t xml:space="preserve">    </w:t>
+            <w:t xml:space="preserve">  </w:t>
+          </w:r>
+          <w:r>
+            <w:rPr>
+              <w:rFonts w:asciiTheme="majorHAnsi" w:hAnsiTheme="majorHAnsi" w:cstheme="majorHAnsi"/>
+            </w:rPr>
+            <w:t>X</w:t>
+          </w:r>
+          <w:r>
+            <w:rPr>
+              <w:rFonts w:asciiTheme="majorHAnsi" w:hAnsiTheme="majorHAnsi" w:cstheme="majorHAnsi"/>
+            </w:rPr>
+            <w:t xml:space="preserve">  </w:t>
           </w:r>
         </w:sdtContent>
       </w:sdt>
+      <w:permEnd w:id="1477978676"/>
       <w:r>
         <w:rPr>
           <w:rFonts w:asciiTheme="majorHAnsi" w:hAnsiTheme="majorHAnsi" w:cstheme="majorHAnsi"/>
@@ -3700,6 +3795,7 @@
       </w:r>
     </w:p>
     <w:bookmarkStart w:id="4" w:name="_Hlk157678481"/>
+    <w:permStart w:id="2097499721" w:edGrp="everyone"/>
     <w:p>
       <w:pPr>
         <w:pStyle w:val="Verdict"/>
@@ -3725,10 +3821,17 @@
             <w:rPr>
               <w:rFonts w:asciiTheme="majorHAnsi" w:hAnsiTheme="majorHAnsi" w:cstheme="majorHAnsi"/>
             </w:rPr>
+            <w:t>X</w:t>
+          </w:r>
+          <w:r>
+            <w:rPr>
+              <w:rFonts w:asciiTheme="majorHAnsi" w:hAnsiTheme="majorHAnsi" w:cstheme="majorHAnsi"/>
+            </w:rPr>
             <w:t xml:space="preserve">    </w:t>
           </w:r>
         </w:sdtContent>
       </w:sdt>
+      <w:permEnd w:id="2097499721"/>
       <w:r>
         <w:rPr>
           <w:rFonts w:asciiTheme="majorHAnsi" w:hAnsiTheme="majorHAnsi" w:cstheme="majorHAnsi"/>
@@ -3849,6 +3952,7 @@
         <w:t>).</w:t>
       </w:r>
     </w:p>
+    <w:permStart w:id="364605024" w:edGrp="everyone"/>
     <w:p>
       <w:pPr>
         <w:pStyle w:val="Verdict"/>
@@ -3875,10 +3979,23 @@
             <w:rPr>
               <w:rFonts w:asciiTheme="majorHAnsi" w:hAnsiTheme="majorHAnsi" w:cstheme="majorHAnsi"/>
             </w:rPr>
-            <w:t xml:space="preserve">    </w:t>
+            <w:t xml:space="preserve">  </w:t>
+          </w:r>
+          <w:r>
+            <w:rPr>
+              <w:rFonts w:asciiTheme="majorHAnsi" w:hAnsiTheme="majorHAnsi" w:cstheme="majorHAnsi"/>
+            </w:rPr>
+            <w:t>X</w:t>
+          </w:r>
+          <w:r>
+            <w:rPr>
+              <w:rFonts w:asciiTheme="majorHAnsi" w:hAnsiTheme="majorHAnsi" w:cstheme="majorHAnsi"/>
+            </w:rPr>
+            <w:t xml:space="preserve">  </w:t>
           </w:r>
         </w:sdtContent>
       </w:sdt>
+      <w:permEnd w:id="364605024"/>
       <w:r>
         <w:rPr>
           <w:rFonts w:asciiTheme="majorHAnsi" w:hAnsiTheme="majorHAnsi" w:cstheme="majorHAnsi"/>
@@ -3976,6 +4093,7 @@
         <w:t>Produce an analysis report.</w:t>
       </w:r>
     </w:p>
+    <w:permStart w:id="537741597" w:edGrp="everyone"/>
     <w:p>
       <w:pPr>
         <w:pStyle w:val="Verdict"/>
@@ -4002,10 +4120,23 @@
             <w:rPr>
               <w:rFonts w:asciiTheme="majorHAnsi" w:hAnsiTheme="majorHAnsi" w:cstheme="majorHAnsi"/>
             </w:rPr>
-            <w:t xml:space="preserve">    </w:t>
+            <w:t xml:space="preserve">   </w:t>
+          </w:r>
+          <w:r>
+            <w:rPr>
+              <w:rFonts w:asciiTheme="majorHAnsi" w:hAnsiTheme="majorHAnsi" w:cstheme="majorHAnsi"/>
+            </w:rPr>
+            <w:t>X</w:t>
+          </w:r>
+          <w:r>
+            <w:rPr>
+              <w:rFonts w:asciiTheme="majorHAnsi" w:hAnsiTheme="majorHAnsi" w:cstheme="majorHAnsi"/>
+            </w:rPr>
+            <w:t xml:space="preserve"> </w:t>
           </w:r>
         </w:sdtContent>
       </w:sdt>
+      <w:permEnd w:id="537741597"/>
       <w:r>
         <w:rPr>
           <w:rFonts w:asciiTheme="majorHAnsi" w:hAnsiTheme="majorHAnsi" w:cstheme="majorHAnsi"/>
@@ -4027,6 +4158,7 @@
         <w:t>Produce a planning and progress report.</w:t>
       </w:r>
     </w:p>
+    <w:permStart w:id="1749438498" w:edGrp="everyone"/>
     <w:p>
       <w:pPr>
         <w:pStyle w:val="Gradercomments"/>
@@ -4052,10 +4184,23 @@
             <w:rPr>
               <w:rFonts w:asciiTheme="majorHAnsi" w:hAnsiTheme="majorHAnsi" w:cstheme="majorHAnsi"/>
             </w:rPr>
-            <w:t xml:space="preserve">    </w:t>
+            <w:t xml:space="preserve">  </w:t>
+          </w:r>
+          <w:r>
+            <w:rPr>
+              <w:rFonts w:asciiTheme="majorHAnsi" w:hAnsiTheme="majorHAnsi" w:cstheme="majorHAnsi"/>
+            </w:rPr>
+            <w:t>X</w:t>
+          </w:r>
+          <w:r>
+            <w:rPr>
+              <w:rFonts w:asciiTheme="majorHAnsi" w:hAnsiTheme="majorHAnsi" w:cstheme="majorHAnsi"/>
+            </w:rPr>
+            <w:t xml:space="preserve">  </w:t>
           </w:r>
         </w:sdtContent>
       </w:sdt>
+      <w:permEnd w:id="1749438498"/>
       <w:r>
         <w:rPr>
           <w:rFonts w:asciiTheme="majorHAnsi" w:hAnsiTheme="majorHAnsi" w:cstheme="majorHAnsi"/>
@@ -4077,6 +4222,7 @@
         <w:t>Produce a lint report.</w:t>
       </w:r>
     </w:p>
+    <w:permStart w:id="192610573" w:edGrp="everyone"/>
     <w:p>
       <w:pPr>
         <w:pStyle w:val="Verdict"/>
@@ -4106,6 +4252,7 @@
           </w:r>
         </w:sdtContent>
       </w:sdt>
+      <w:permEnd w:id="192610573"/>
       <w:r>
         <w:rPr>
           <w:rFonts w:asciiTheme="majorHAnsi" w:hAnsiTheme="majorHAnsi" w:cstheme="majorHAnsi"/>
@@ -4128,6 +4275,7 @@
         <w:rPr>
           <w:rFonts w:cstheme="majorHAnsi"/>
         </w:rPr>
+        <w:lastRenderedPageBreak/>
         <w:t>SUPPLEMENTARY Deliverable D04: formal testing</w:t>
       </w:r>
     </w:p>
@@ -4267,6 +4415,7 @@
         <w:t>Produce an analysis report.</w:t>
       </w:r>
     </w:p>
+    <w:permStart w:id="2122716147" w:edGrp="everyone"/>
     <w:p>
       <w:pPr>
         <w:pStyle w:val="Verdict"/>
@@ -4296,6 +4445,7 @@
           </w:r>
         </w:sdtContent>
       </w:sdt>
+      <w:permEnd w:id="2122716147"/>
       <w:r>
         <w:rPr>
           <w:rFonts w:asciiTheme="majorHAnsi" w:hAnsiTheme="majorHAnsi" w:cstheme="majorHAnsi"/>
@@ -4317,6 +4467,7 @@
         <w:t>Produce a planning and progress report.</w:t>
       </w:r>
     </w:p>
+    <w:permStart w:id="90519835" w:edGrp="everyone"/>
     <w:p>
       <w:pPr>
         <w:pStyle w:val="Verdict"/>
@@ -4346,6 +4497,7 @@
           </w:r>
         </w:sdtContent>
       </w:sdt>
+      <w:permEnd w:id="90519835"/>
       <w:r>
         <w:rPr>
           <w:rFonts w:asciiTheme="majorHAnsi" w:hAnsiTheme="majorHAnsi" w:cstheme="majorHAnsi"/>
@@ -4395,7 +4547,7 @@
 </file>
 
 <file path=word/numbering.xml><?xml version="1.0" encoding="utf-8"?>
-<w:numbering xmlns:wpc="http://schemas.microsoft.com/office/word/2010/wordprocessingCanvas" xmlns:cx="http://schemas.microsoft.com/office/drawing/2014/chartex" xmlns:cx1="http://schemas.microsoft.com/office/drawing/2015/9/8/chartex" xmlns:cx2="http://schemas.microsoft.com/office/drawing/2015/10/21/chartex" xmlns:cx3="http://schemas.microsoft.com/office/drawing/2016/5/9/chartex" xmlns:cx4="http://schemas.microsoft.com/office/drawing/2016/5/10/chartex" xmlns:cx5="http://schemas.microsoft.com/office/drawing/2016/5/11/chartex" xmlns:cx6="http://schemas.microsoft.com/office/drawing/2016/5/12/chartex" xmlns:cx7="http://schemas.microsoft.com/office/drawing/2016/5/13/chartex" xmlns:cx8="http://schemas.microsoft.com/office/drawing/2016/5/14/chartex" xmlns:mc="http://schemas.openxmlformats.org/markup-compatibility/2006" xmlns:aink="http://schemas.microsoft.com/office/drawing/2016/ink" xmlns:am3d="http://schemas.microsoft.com/office/drawing/2017/model3d" xmlns:o="urn:schemas-microsoft-com:office:office" xmlns:oel="http://schemas.microsoft.com/office/2019/extlst" xmlns:r="http://schemas.openxmlformats.org/officeDocument/2006/relationships" xmlns:m="http://schemas.openxmlformats.org/officeDocument/2006/math" xmlns:v="urn:schemas-microsoft-com:vml" xmlns:wp14="http://schemas.microsoft.com/office/word/2010/wordprocessingDrawing" xmlns:wp="http://schemas.openxmlformats.org/drawingml/2006/wordprocessingDrawing" xmlns:w10="urn:schemas-microsoft-com:office:word" xmlns:w="http://schemas.openxmlformats.org/wordprocessingml/2006/main" xmlns:w14="http://schemas.microsoft.com/office/word/2010/wordml" xmlns:w15="http://schemas.microsoft.com/office/word/2012/wordml" xmlns:w16cex="http://schemas.microsoft.com/office/word/2018/wordml/cex" xmlns:w16cid="http://schemas.microsoft.com/office/word/2016/wordml/cid" xmlns:w16="http://schemas.microsoft.com/office/word/2018/wordml" xmlns:w16sdtdh="http://schemas.microsoft.com/office/word/2020/wordml/sdtdatahash" xmlns:w16se="http://schemas.microsoft.com/office/word/2015/wordml/symex" xmlns:wpg="http://schemas.microsoft.com/office/word/2010/wordprocessingGroup" xmlns:wpi="http://schemas.microsoft.com/office/word/2010/wordprocessingInk" xmlns:wne="http://schemas.microsoft.com/office/word/2006/wordml" xmlns:wps="http://schemas.microsoft.com/office/word/2010/wordprocessingShape" mc:Ignorable="w14 w15 w16se w16cid w16 w16cex w16sdtdh wp14">
+<w:numbering xmlns:wpc="http://schemas.microsoft.com/office/word/2010/wordprocessingCanvas" xmlns:cx="http://schemas.microsoft.com/office/drawing/2014/chartex" xmlns:cx1="http://schemas.microsoft.com/office/drawing/2015/9/8/chartex" xmlns:cx2="http://schemas.microsoft.com/office/drawing/2015/10/21/chartex" xmlns:cx3="http://schemas.microsoft.com/office/drawing/2016/5/9/chartex" xmlns:cx4="http://schemas.microsoft.com/office/drawing/2016/5/10/chartex" xmlns:cx5="http://schemas.microsoft.com/office/drawing/2016/5/11/chartex" xmlns:cx6="http://schemas.microsoft.com/office/drawing/2016/5/12/chartex" xmlns:cx7="http://schemas.microsoft.com/office/drawing/2016/5/13/chartex" xmlns:cx8="http://schemas.microsoft.com/office/drawing/2016/5/14/chartex" xmlns:mc="http://schemas.openxmlformats.org/markup-compatibility/2006" xmlns:aink="http://schemas.microsoft.com/office/drawing/2016/ink" xmlns:am3d="http://schemas.microsoft.com/office/drawing/2017/model3d" xmlns:o="urn:schemas-microsoft-com:office:office" xmlns:oel="http://schemas.microsoft.com/office/2019/extlst" xmlns:r="http://schemas.openxmlformats.org/officeDocument/2006/relationships" xmlns:m="http://schemas.openxmlformats.org/officeDocument/2006/math" xmlns:v="urn:schemas-microsoft-com:vml" xmlns:wp14="http://schemas.microsoft.com/office/word/2010/wordprocessingDrawing" xmlns:wp="http://schemas.openxmlformats.org/drawingml/2006/wordprocessingDrawing" xmlns:w10="urn:schemas-microsoft-com:office:word" xmlns:w="http://schemas.openxmlformats.org/wordprocessingml/2006/main" xmlns:w14="http://schemas.microsoft.com/office/word/2010/wordml" xmlns:w15="http://schemas.microsoft.com/office/word/2012/wordml" xmlns:w16cex="http://schemas.microsoft.com/office/word/2018/wordml/cex" xmlns:w16cid="http://schemas.microsoft.com/office/word/2016/wordml/cid" xmlns:w16="http://schemas.microsoft.com/office/word/2018/wordml" xmlns:w16du="http://schemas.microsoft.com/office/word/2023/wordml/word16du" xmlns:w16sdtdh="http://schemas.microsoft.com/office/word/2020/wordml/sdtdatahash" xmlns:w16se="http://schemas.microsoft.com/office/word/2015/wordml/symex" xmlns:wpg="http://schemas.microsoft.com/office/word/2010/wordprocessingGroup" xmlns:wpi="http://schemas.microsoft.com/office/word/2010/wordprocessingInk" xmlns:wne="http://schemas.microsoft.com/office/word/2006/wordml" xmlns:wps="http://schemas.microsoft.com/office/word/2010/wordprocessingShape" mc:Ignorable="w14 w15 w16se w16cid w16 w16cex w16sdtdh w16du wp14">
   <w:abstractNum w:abstractNumId="0" w15:restartNumberingAfterBreak="0">
     <w:nsid w:val="3C204ED6"/>
     <w:multiLevelType w:val="hybridMultilevel"/>
@@ -4726,20 +4878,20 @@
       </w:rPr>
     </w:lvl>
   </w:abstractNum>
-  <w:num w:numId="1" w16cid:durableId="472792995">
+  <w:num w:numId="1" w16cid:durableId="85154572">
     <w:abstractNumId w:val="2"/>
   </w:num>
-  <w:num w:numId="2" w16cid:durableId="826437444">
+  <w:num w:numId="2" w16cid:durableId="1721858305">
     <w:abstractNumId w:val="0"/>
   </w:num>
-  <w:num w:numId="3" w16cid:durableId="1084958840">
+  <w:num w:numId="3" w16cid:durableId="76293330">
     <w:abstractNumId w:val="1"/>
   </w:num>
 </w:numbering>
 </file>
 
 <file path=word/styles.xml><?xml version="1.0" encoding="utf-8"?>
-<w:styles xmlns:mc="http://schemas.openxmlformats.org/markup-compatibility/2006" xmlns:r="http://schemas.openxmlformats.org/officeDocument/2006/relationships" xmlns:w="http://schemas.openxmlformats.org/wordprocessingml/2006/main" xmlns:w14="http://schemas.microsoft.com/office/word/2010/wordml" xmlns:w15="http://schemas.microsoft.com/office/word/2012/wordml" xmlns:w16cex="http://schemas.microsoft.com/office/word/2018/wordml/cex" xmlns:w16cid="http://schemas.microsoft.com/office/word/2016/wordml/cid" xmlns:w16="http://schemas.microsoft.com/office/word/2018/wordml" xmlns:w16sdtdh="http://schemas.microsoft.com/office/word/2020/wordml/sdtdatahash" xmlns:w16se="http://schemas.microsoft.com/office/word/2015/wordml/symex" mc:Ignorable="w14 w15 w16se w16cid w16 w16cex w16sdtdh">
+<w:styles xmlns:mc="http://schemas.openxmlformats.org/markup-compatibility/2006" xmlns:r="http://schemas.openxmlformats.org/officeDocument/2006/relationships" xmlns:w="http://schemas.openxmlformats.org/wordprocessingml/2006/main" xmlns:w14="http://schemas.microsoft.com/office/word/2010/wordml" xmlns:w15="http://schemas.microsoft.com/office/word/2012/wordml" xmlns:w16cex="http://schemas.microsoft.com/office/word/2018/wordml/cex" xmlns:w16cid="http://schemas.microsoft.com/office/word/2016/wordml/cid" xmlns:w16="http://schemas.microsoft.com/office/word/2018/wordml" xmlns:w16du="http://schemas.microsoft.com/office/word/2023/wordml/word16du" xmlns:w16sdtdh="http://schemas.microsoft.com/office/word/2020/wordml/sdtdatahash" xmlns:w16se="http://schemas.microsoft.com/office/word/2015/wordml/symex" mc:Ignorable="w14 w15 w16se w16cid w16 w16cex w16sdtdh w16du">
   <w:docDefaults>
     <w:rPrDefault>
       <w:rPr>
@@ -5353,7 +5505,7 @@
 </file>
 
 <file path=word/glossary/document.xml><?xml version="1.0" encoding="utf-8"?>
-<w:glossaryDocument xmlns:wpc="http://schemas.microsoft.com/office/word/2010/wordprocessingCanvas" xmlns:cx="http://schemas.microsoft.com/office/drawing/2014/chartex" xmlns:cx1="http://schemas.microsoft.com/office/drawing/2015/9/8/chartex" xmlns:cx2="http://schemas.microsoft.com/office/drawing/2015/10/21/chartex" xmlns:cx3="http://schemas.microsoft.com/office/drawing/2016/5/9/chartex" xmlns:cx4="http://schemas.microsoft.com/office/drawing/2016/5/10/chartex" xmlns:cx5="http://schemas.microsoft.com/office/drawing/2016/5/11/chartex" xmlns:cx6="http://schemas.microsoft.com/office/drawing/2016/5/12/chartex" xmlns:cx7="http://schemas.microsoft.com/office/drawing/2016/5/13/chartex" xmlns:cx8="http://schemas.microsoft.com/office/drawing/2016/5/14/chartex" xmlns:mc="http://schemas.openxmlformats.org/markup-compatibility/2006" xmlns:aink="http://schemas.microsoft.com/office/drawing/2016/ink" xmlns:am3d="http://schemas.microsoft.com/office/drawing/2017/model3d" xmlns:o="urn:schemas-microsoft-com:office:office" xmlns:oel="http://schemas.microsoft.com/office/2019/extlst" xmlns:r="http://schemas.openxmlformats.org/officeDocument/2006/relationships" xmlns:m="http://schemas.openxmlformats.org/officeDocument/2006/math" xmlns:v="urn:schemas-microsoft-com:vml" xmlns:wp14="http://schemas.microsoft.com/office/word/2010/wordprocessingDrawing" xmlns:wp="http://schemas.openxmlformats.org/drawingml/2006/wordprocessingDrawing" xmlns:w10="urn:schemas-microsoft-com:office:word" xmlns:w="http://schemas.openxmlformats.org/wordprocessingml/2006/main" xmlns:w14="http://schemas.microsoft.com/office/word/2010/wordml" xmlns:w15="http://schemas.microsoft.com/office/word/2012/wordml" xmlns:w16cex="http://schemas.microsoft.com/office/word/2018/wordml/cex" xmlns:w16cid="http://schemas.microsoft.com/office/word/2016/wordml/cid" xmlns:w16="http://schemas.microsoft.com/office/word/2018/wordml" xmlns:w16sdtdh="http://schemas.microsoft.com/office/word/2020/wordml/sdtdatahash" xmlns:w16se="http://schemas.microsoft.com/office/word/2015/wordml/symex" xmlns:wpg="http://schemas.microsoft.com/office/word/2010/wordprocessingGroup" xmlns:wpi="http://schemas.microsoft.com/office/word/2010/wordprocessingInk" xmlns:wne="http://schemas.microsoft.com/office/word/2006/wordml" xmlns:wps="http://schemas.microsoft.com/office/word/2010/wordprocessingShape" mc:Ignorable="w14 w15 w16se w16cid w16 w16cex w16sdtdh wp14">
+<w:glossaryDocument xmlns:wpc="http://schemas.microsoft.com/office/word/2010/wordprocessingCanvas" xmlns:cx="http://schemas.microsoft.com/office/drawing/2014/chartex" xmlns:cx1="http://schemas.microsoft.com/office/drawing/2015/9/8/chartex" xmlns:cx2="http://schemas.microsoft.com/office/drawing/2015/10/21/chartex" xmlns:cx3="http://schemas.microsoft.com/office/drawing/2016/5/9/chartex" xmlns:cx4="http://schemas.microsoft.com/office/drawing/2016/5/10/chartex" xmlns:cx5="http://schemas.microsoft.com/office/drawing/2016/5/11/chartex" xmlns:cx6="http://schemas.microsoft.com/office/drawing/2016/5/12/chartex" xmlns:cx7="http://schemas.microsoft.com/office/drawing/2016/5/13/chartex" xmlns:cx8="http://schemas.microsoft.com/office/drawing/2016/5/14/chartex" xmlns:mc="http://schemas.openxmlformats.org/markup-compatibility/2006" xmlns:aink="http://schemas.microsoft.com/office/drawing/2016/ink" xmlns:am3d="http://schemas.microsoft.com/office/drawing/2017/model3d" xmlns:o="urn:schemas-microsoft-com:office:office" xmlns:oel="http://schemas.microsoft.com/office/2019/extlst" xmlns:r="http://schemas.openxmlformats.org/officeDocument/2006/relationships" xmlns:m="http://schemas.openxmlformats.org/officeDocument/2006/math" xmlns:v="urn:schemas-microsoft-com:vml" xmlns:wp14="http://schemas.microsoft.com/office/word/2010/wordprocessingDrawing" xmlns:wp="http://schemas.openxmlformats.org/drawingml/2006/wordprocessingDrawing" xmlns:w10="urn:schemas-microsoft-com:office:word" xmlns:w="http://schemas.openxmlformats.org/wordprocessingml/2006/main" xmlns:w14="http://schemas.microsoft.com/office/word/2010/wordml" xmlns:w15="http://schemas.microsoft.com/office/word/2012/wordml" xmlns:w16cex="http://schemas.microsoft.com/office/word/2018/wordml/cex" xmlns:w16cid="http://schemas.microsoft.com/office/word/2016/wordml/cid" xmlns:w16="http://schemas.microsoft.com/office/word/2018/wordml" xmlns:w16du="http://schemas.microsoft.com/office/word/2023/wordml/word16du" xmlns:w16sdtdh="http://schemas.microsoft.com/office/word/2020/wordml/sdtdatahash" xmlns:w16se="http://schemas.microsoft.com/office/word/2015/wordml/symex" xmlns:wpg="http://schemas.microsoft.com/office/word/2010/wordprocessingGroup" xmlns:wpi="http://schemas.microsoft.com/office/word/2010/wordprocessingInk" xmlns:wne="http://schemas.microsoft.com/office/word/2006/wordml" xmlns:wps="http://schemas.microsoft.com/office/word/2010/wordprocessingShape" mc:Ignorable="w14 w15 w16se w16cid w16 w16cex w16sdtdh w16du wp14">
   <w:docParts>
     <w:docPart>
       <w:docPartPr>
@@ -6259,7 +6411,7 @@
 </file>
 
 <file path=word/glossary/fontTable.xml><?xml version="1.0" encoding="utf-8"?>
-<w:fonts xmlns:mc="http://schemas.openxmlformats.org/markup-compatibility/2006" xmlns:r="http://schemas.openxmlformats.org/officeDocument/2006/relationships" xmlns:w="http://schemas.openxmlformats.org/wordprocessingml/2006/main" xmlns:w14="http://schemas.microsoft.com/office/word/2010/wordml" xmlns:w15="http://schemas.microsoft.com/office/word/2012/wordml" xmlns:w16cex="http://schemas.microsoft.com/office/word/2018/wordml/cex" xmlns:w16cid="http://schemas.microsoft.com/office/word/2016/wordml/cid" xmlns:w16="http://schemas.microsoft.com/office/word/2018/wordml" xmlns:w16sdtdh="http://schemas.microsoft.com/office/word/2020/wordml/sdtdatahash" xmlns:w16se="http://schemas.microsoft.com/office/word/2015/wordml/symex" mc:Ignorable="w14 w15 w16se w16cid w16 w16cex w16sdtdh">
+<w:fonts xmlns:mc="http://schemas.openxmlformats.org/markup-compatibility/2006" xmlns:r="http://schemas.openxmlformats.org/officeDocument/2006/relationships" xmlns:w="http://schemas.openxmlformats.org/wordprocessingml/2006/main" xmlns:w14="http://schemas.microsoft.com/office/word/2010/wordml" xmlns:w15="http://schemas.microsoft.com/office/word/2012/wordml" xmlns:w16cex="http://schemas.microsoft.com/office/word/2018/wordml/cex" xmlns:w16cid="http://schemas.microsoft.com/office/word/2016/wordml/cid" xmlns:w16="http://schemas.microsoft.com/office/word/2018/wordml" xmlns:w16du="http://schemas.microsoft.com/office/word/2023/wordml/word16du" xmlns:w16sdtdh="http://schemas.microsoft.com/office/word/2020/wordml/sdtdatahash" xmlns:w16se="http://schemas.microsoft.com/office/word/2015/wordml/symex" mc:Ignorable="w14 w15 w16se w16cid w16 w16cex w16sdtdh w16du">
   <w:font w:name="Wingdings">
     <w:panose1 w:val="05000000000000000000"/>
     <w:charset w:val="02"/>
@@ -6325,7 +6477,7 @@
 </file>
 
 <file path=word/glossary/settings.xml><?xml version="1.0" encoding="utf-8"?>
-<w:settings xmlns:mc="http://schemas.openxmlformats.org/markup-compatibility/2006" xmlns:o="urn:schemas-microsoft-com:office:office" xmlns:r="http://schemas.openxmlformats.org/officeDocument/2006/relationships" xmlns:m="http://schemas.openxmlformats.org/officeDocument/2006/math" xmlns:v="urn:schemas-microsoft-com:vml" xmlns:w10="urn:schemas-microsoft-com:office:word" xmlns:w="http://schemas.openxmlformats.org/wordprocessingml/2006/main" xmlns:w14="http://schemas.microsoft.com/office/word/2010/wordml" xmlns:w15="http://schemas.microsoft.com/office/word/2012/wordml" xmlns:w16cex="http://schemas.microsoft.com/office/word/2018/wordml/cex" xmlns:w16cid="http://schemas.microsoft.com/office/word/2016/wordml/cid" xmlns:w16="http://schemas.microsoft.com/office/word/2018/wordml" xmlns:w16sdtdh="http://schemas.microsoft.com/office/word/2020/wordml/sdtdatahash" xmlns:w16se="http://schemas.microsoft.com/office/word/2015/wordml/symex" xmlns:sl="http://schemas.openxmlformats.org/schemaLibrary/2006/main" mc:Ignorable="w14 w15 w16se w16cid w16 w16cex w16sdtdh">
+<w:settings xmlns:mc="http://schemas.openxmlformats.org/markup-compatibility/2006" xmlns:o="urn:schemas-microsoft-com:office:office" xmlns:r="http://schemas.openxmlformats.org/officeDocument/2006/relationships" xmlns:m="http://schemas.openxmlformats.org/officeDocument/2006/math" xmlns:v="urn:schemas-microsoft-com:vml" xmlns:w10="urn:schemas-microsoft-com:office:word" xmlns:w="http://schemas.openxmlformats.org/wordprocessingml/2006/main" xmlns:w14="http://schemas.microsoft.com/office/word/2010/wordml" xmlns:w15="http://schemas.microsoft.com/office/word/2012/wordml" xmlns:w16cex="http://schemas.microsoft.com/office/word/2018/wordml/cex" xmlns:w16cid="http://schemas.microsoft.com/office/word/2016/wordml/cid" xmlns:w16="http://schemas.microsoft.com/office/word/2018/wordml" xmlns:w16du="http://schemas.microsoft.com/office/word/2023/wordml/word16du" xmlns:w16sdtdh="http://schemas.microsoft.com/office/word/2020/wordml/sdtdatahash" xmlns:w16se="http://schemas.microsoft.com/office/word/2015/wordml/symex" xmlns:sl="http://schemas.openxmlformats.org/schemaLibrary/2006/main" mc:Ignorable="w14 w15 w16se w16cid w16 w16cex w16sdtdh w16du">
   <w:view w:val="normal"/>
   <w:defaultTabStop w:val="708"/>
   <w:hyphenationZone w:val="425"/>
@@ -6337,14 +6489,11 @@
     <w:compatSetting w:name="enableOpenTypeFeatures" w:uri="http://schemas.microsoft.com/office/word" w:val="1"/>
     <w:compatSetting w:name="doNotFlipMirrorIndents" w:uri="http://schemas.microsoft.com/office/word" w:val="1"/>
     <w:compatSetting w:name="differentiateMultirowTableHeaders" w:uri="http://schemas.microsoft.com/office/word" w:val="1"/>
-    <w:compatSetting w:name="useWord2013TrackBottomHyphenation" w:uri="http://schemas.microsoft.com/office/word" w:val="1"/>
+    <w:compatSetting w:name="useWord2013TrackBottomHyphenation" w:uri="http://schemas.microsoft.com/office/word" w:val="0"/>
   </w:compat>
   <w:rsids>
     <w:rsidRoot w:val="00BC2E03"/>
     <w:rsid w:val="00203649"/>
-    <w:rsid w:val="004A09D0"/>
-    <w:rsid w:val="0053170E"/>
-    <w:rsid w:val="00B75806"/>
     <w:rsid w:val="00BC2E03"/>
   </w:rsids>
   <m:mathPr>
@@ -6369,7 +6518,7 @@
 </file>
 
 <file path=word/glossary/styles.xml><?xml version="1.0" encoding="utf-8"?>
-<w:styles xmlns:mc="http://schemas.openxmlformats.org/markup-compatibility/2006" xmlns:r="http://schemas.openxmlformats.org/officeDocument/2006/relationships" xmlns:w="http://schemas.openxmlformats.org/wordprocessingml/2006/main" xmlns:w14="http://schemas.microsoft.com/office/word/2010/wordml" xmlns:w15="http://schemas.microsoft.com/office/word/2012/wordml" xmlns:w16cex="http://schemas.microsoft.com/office/word/2018/wordml/cex" xmlns:w16cid="http://schemas.microsoft.com/office/word/2016/wordml/cid" xmlns:w16="http://schemas.microsoft.com/office/word/2018/wordml" xmlns:w16sdtdh="http://schemas.microsoft.com/office/word/2020/wordml/sdtdatahash" xmlns:w16se="http://schemas.microsoft.com/office/word/2015/wordml/symex" mc:Ignorable="w14 w15 w16se w16cid w16 w16cex w16sdtdh">
+<w:styles xmlns:mc="http://schemas.openxmlformats.org/markup-compatibility/2006" xmlns:r="http://schemas.openxmlformats.org/officeDocument/2006/relationships" xmlns:w="http://schemas.openxmlformats.org/wordprocessingml/2006/main" xmlns:w14="http://schemas.microsoft.com/office/word/2010/wordml" xmlns:w15="http://schemas.microsoft.com/office/word/2012/wordml" xmlns:w16cex="http://schemas.microsoft.com/office/word/2018/wordml/cex" xmlns:w16cid="http://schemas.microsoft.com/office/word/2016/wordml/cid" xmlns:w16="http://schemas.microsoft.com/office/word/2018/wordml" xmlns:w16du="http://schemas.microsoft.com/office/word/2023/wordml/word16du" xmlns:w16sdtdh="http://schemas.microsoft.com/office/word/2020/wordml/sdtdatahash" xmlns:w16se="http://schemas.microsoft.com/office/word/2015/wordml/symex" mc:Ignorable="w14 w15 w16se w16cid w16 w16cex w16sdtdh w16du">
   <w:docDefaults>
     <w:rPrDefault>
       <w:rPr>
@@ -6934,7 +7083,7 @@
 </file>
 
 <file path=word/glossary/webSettings.xml><?xml version="1.0" encoding="utf-8"?>
-<w:webSettings xmlns:mc="http://schemas.openxmlformats.org/markup-compatibility/2006" xmlns:r="http://schemas.openxmlformats.org/officeDocument/2006/relationships" xmlns:w="http://schemas.openxmlformats.org/wordprocessingml/2006/main" xmlns:w14="http://schemas.microsoft.com/office/word/2010/wordml" xmlns:w15="http://schemas.microsoft.com/office/word/2012/wordml" xmlns:w16cex="http://schemas.microsoft.com/office/word/2018/wordml/cex" xmlns:w16cid="http://schemas.microsoft.com/office/word/2016/wordml/cid" xmlns:w16="http://schemas.microsoft.com/office/word/2018/wordml" xmlns:w16sdtdh="http://schemas.microsoft.com/office/word/2020/wordml/sdtdatahash" xmlns:w16se="http://schemas.microsoft.com/office/word/2015/wordml/symex" mc:Ignorable="w14 w15 w16se w16cid w16 w16cex w16sdtdh">
+<w:webSettings xmlns:mc="http://schemas.openxmlformats.org/markup-compatibility/2006" xmlns:r="http://schemas.openxmlformats.org/officeDocument/2006/relationships" xmlns:w="http://schemas.openxmlformats.org/wordprocessingml/2006/main" xmlns:w14="http://schemas.microsoft.com/office/word/2010/wordml" xmlns:w15="http://schemas.microsoft.com/office/word/2012/wordml" xmlns:w16cex="http://schemas.microsoft.com/office/word/2018/wordml/cex" xmlns:w16cid="http://schemas.microsoft.com/office/word/2016/wordml/cid" xmlns:w16="http://schemas.microsoft.com/office/word/2018/wordml" xmlns:w16du="http://schemas.microsoft.com/office/word/2023/wordml/word16du" xmlns:w16sdtdh="http://schemas.microsoft.com/office/word/2020/wordml/sdtdatahash" xmlns:w16se="http://schemas.microsoft.com/office/word/2015/wordml/symex" mc:Ignorable="w14 w15 w16se w16cid w16 w16cex w16sdtdh w16du">
   <w:optimizeForBrowser/>
   <w:allowPNG/>
 </w:webSettings>

</xml_diff>

<commit_message>
docs(Student3): add pdf for requirements doc
</commit_message>
<xml_diff>
--- a/reports/Student #3/05 Requirements - Student #3.docx
+++ b/reports/Student #3/05 Requirements - Student #3.docx
@@ -185,7 +185,13 @@
                   <w:rPr>
                     <w:rFonts w:asciiTheme="majorHAnsi" w:hAnsiTheme="majorHAnsi" w:cstheme="majorHAnsi"/>
                   </w:rPr>
-                  <w:t xml:space="preserve"> https://github.com/rafcasceb/Acme-SF-D01</w:t>
+                  <w:t xml:space="preserve"> https://github.com/rafcasceb/Acme-SF-D0</w:t>
+                </w:r>
+                <w:r>
+                  <w:rPr>
+                    <w:rFonts w:asciiTheme="majorHAnsi" w:hAnsiTheme="majorHAnsi" w:cstheme="majorHAnsi"/>
+                  </w:rPr>
+                  <w:t>4</w:t>
                 </w:r>
               </w:sdtContent>
             </w:sdt>
@@ -329,12 +335,14 @@
                   </w:rPr>
                   <w:t xml:space="preserve"> </w:t>
                 </w:r>
+                <w:proofErr w:type="spellStart"/>
                 <w:r>
                   <w:rPr>
                     <w:rFonts w:asciiTheme="majorHAnsi" w:hAnsiTheme="majorHAnsi" w:cstheme="majorHAnsi"/>
                   </w:rPr>
                   <w:t>rauherper</w:t>
                 </w:r>
+                <w:proofErr w:type="spellEnd"/>
                 <w:r>
                   <w:rPr>
                     <w:rFonts w:asciiTheme="majorHAnsi" w:hAnsiTheme="majorHAnsi" w:cstheme="majorHAnsi"/>
@@ -450,12 +458,16 @@
                   </w:rPr>
                   <w:t xml:space="preserve"> </w:t>
                 </w:r>
+                <w:proofErr w:type="spellStart"/>
+                <w:proofErr w:type="gramStart"/>
                 <w:r>
                   <w:rPr>
                     <w:rFonts w:asciiTheme="majorHAnsi" w:hAnsiTheme="majorHAnsi" w:cstheme="majorHAnsi"/>
                   </w:rPr>
                   <w:t>Analyst,Developer</w:t>
                 </w:r>
+                <w:proofErr w:type="spellEnd"/>
+                <w:proofErr w:type="gramEnd"/>
                 <w:r>
                   <w:rPr>
                     <w:rFonts w:asciiTheme="majorHAnsi" w:hAnsiTheme="majorHAnsi" w:cstheme="majorHAnsi"/>
@@ -6517,9 +6529,11 @@
   <w:rsids>
     <w:rsidRoot w:val="00BC2E03"/>
     <w:rsid w:val="00203649"/>
+    <w:rsid w:val="00312350"/>
     <w:rsid w:val="00854E80"/>
     <w:rsid w:val="00BC2E03"/>
     <w:rsid w:val="00CB292A"/>
+    <w:rsid w:val="00E61CAE"/>
   </w:rsids>
   <m:mathPr>
     <m:mathFont m:val="Cambria Math"/>

</xml_diff>